<commit_message>
Annotation practice update #2
</commit_message>
<xml_diff>
--- a/Spring courses note.docx
+++ b/Spring courses note.docx
@@ -1555,6 +1555,1914 @@
     </w:p>
     <w:p/>
     <w:p>
+      <w:proofErr w:type="spellStart"/>
+      <w:r>
+        <w:rPr>
+          <w:rFonts w:hint="eastAsia"/>
+        </w:rPr>
+        <w:t>A</w:t>
+      </w:r>
+      <w:r>
+        <w:t>utowriting</w:t>
+      </w:r>
+      <w:proofErr w:type="spellEnd"/>
+      <w:r>
+        <w:t xml:space="preserve"> example</w:t>
+      </w:r>
+    </w:p>
+    <w:p>
+      <w:r>
+        <w:rPr>
+          <w:rFonts w:hint="eastAsia"/>
+        </w:rPr>
+        <w:t xml:space="preserve">코치 </w:t>
+      </w:r>
+      <w:r>
+        <w:t>implementation</w:t>
+      </w:r>
+      <w:r>
+        <w:rPr>
+          <w:rFonts w:hint="eastAsia"/>
+        </w:rPr>
+        <w:t xml:space="preserve">에 필요한 </w:t>
+      </w:r>
+      <w:proofErr w:type="spellStart"/>
+      <w:r>
+        <w:t>ForutneService</w:t>
+      </w:r>
+      <w:proofErr w:type="spellEnd"/>
+      <w:r>
+        <w:rPr>
+          <w:rFonts w:hint="eastAsia"/>
+        </w:rPr>
+        <w:t>중에서</w:t>
+      </w:r>
+    </w:p>
+    <w:p>
+      <w:r>
+        <w:t>@</w:t>
+      </w:r>
+      <w:r>
+        <w:rPr>
+          <w:rFonts w:hint="eastAsia"/>
+        </w:rPr>
+        <w:t>C</w:t>
+      </w:r>
+      <w:r>
+        <w:t>omponent</w:t>
+      </w:r>
+      <w:r>
+        <w:rPr>
+          <w:rFonts w:hint="eastAsia"/>
+        </w:rPr>
+        <w:t>를 S</w:t>
+      </w:r>
+      <w:r>
+        <w:t>can</w:t>
+      </w:r>
+      <w:r>
+        <w:rPr>
+          <w:rFonts w:hint="eastAsia"/>
+        </w:rPr>
+        <w:t>한다.</w:t>
+      </w:r>
+    </w:p>
+    <w:p>
+      <w:pPr>
+        <w:rPr>
+          <w:rFonts w:hint="eastAsia"/>
+        </w:rPr>
+      </w:pPr>
+      <w:r>
+        <w:rPr>
+          <w:rFonts w:hint="eastAsia"/>
+        </w:rPr>
+        <w:t xml:space="preserve">아무거나 </w:t>
+      </w:r>
+      <w:proofErr w:type="spellStart"/>
+      <w:r>
+        <w:rPr>
+          <w:rFonts w:hint="eastAsia"/>
+        </w:rPr>
+        <w:t>닥치는데로</w:t>
+      </w:r>
+      <w:proofErr w:type="spellEnd"/>
+      <w:r>
+        <w:rPr>
+          <w:rFonts w:hint="eastAsia"/>
+        </w:rPr>
+        <w:t xml:space="preserve"> 서비스를 찾아</w:t>
+      </w:r>
+      <w:r>
+        <w:t xml:space="preserve"> </w:t>
+      </w:r>
+      <w:r>
+        <w:rPr>
+          <w:rFonts w:hint="eastAsia"/>
+        </w:rPr>
+        <w:t>넣는다.</w:t>
+      </w:r>
+    </w:p>
+    <w:p>
+      <w:r>
+        <w:rPr>
+          <w:rFonts w:hint="eastAsia"/>
+        </w:rPr>
+        <w:t>C</w:t>
+      </w:r>
+      <w:r>
+        <w:t>onstructor Injection</w:t>
+      </w:r>
+    </w:p>
+    <w:p>
+      <w:r>
+        <w:rPr>
+          <w:rFonts w:hint="eastAsia"/>
+        </w:rPr>
+        <w:t>4</w:t>
+      </w:r>
+      <w:r>
+        <w:t>.3</w:t>
+      </w:r>
+      <w:r>
+        <w:rPr>
+          <w:rFonts w:hint="eastAsia"/>
+        </w:rPr>
+        <w:t xml:space="preserve">에서 생성자가 하나만 존재한다면 </w:t>
+      </w:r>
+      <w:r>
+        <w:t>@Autowired</w:t>
+      </w:r>
+      <w:r>
+        <w:rPr>
+          <w:rFonts w:hint="eastAsia"/>
+        </w:rPr>
+        <w:t>를 명시하지 않아도 사용이 가능하다.</w:t>
+      </w:r>
+    </w:p>
+    <w:p>
+      <w:pPr>
+        <w:pStyle w:val="l0"/>
+        <w:shd w:val="clear" w:color="auto" w:fill="FFFFFF"/>
+        <w:ind w:left="360"/>
+        <w:rPr>
+          <w:rFonts w:ascii="Consolas" w:hAnsi="Consolas"/>
+          <w:color w:val="505763"/>
+          <w:sz w:val="18"/>
+          <w:szCs w:val="18"/>
+        </w:rPr>
+      </w:pPr>
+      <w:r>
+        <w:rPr>
+          <w:rStyle w:val="com"/>
+          <w:rFonts w:ascii="Consolas" w:hAnsi="Consolas"/>
+          <w:color w:val="CACBCC"/>
+          <w:sz w:val="18"/>
+          <w:szCs w:val="18"/>
+        </w:rPr>
+        <w:t>//@Autowired</w:t>
+      </w:r>
+    </w:p>
+    <w:p>
+      <w:pPr>
+        <w:pStyle w:val="l1"/>
+        <w:numPr>
+          <w:ilvl w:val="0"/>
+          <w:numId w:val="5"/>
+        </w:numPr>
+        <w:shd w:val="clear" w:color="auto" w:fill="FFFFFF"/>
+        <w:ind w:left="0"/>
+        <w:rPr>
+          <w:rFonts w:ascii="Consolas" w:hAnsi="Consolas"/>
+          <w:color w:val="505763"/>
+          <w:sz w:val="18"/>
+          <w:szCs w:val="18"/>
+        </w:rPr>
+      </w:pPr>
+      <w:r>
+        <w:rPr>
+          <w:rStyle w:val="pln"/>
+          <w:rFonts w:ascii="Consolas" w:hAnsi="Consolas"/>
+          <w:color w:val="29303B"/>
+          <w:sz w:val="18"/>
+          <w:szCs w:val="18"/>
+        </w:rPr>
+        <w:t xml:space="preserve">    </w:t>
+      </w:r>
+      <w:r>
+        <w:rPr>
+          <w:rStyle w:val="kwd"/>
+          <w:rFonts w:ascii="Consolas" w:hAnsi="Consolas"/>
+          <w:color w:val="B35A1B"/>
+          <w:sz w:val="18"/>
+          <w:szCs w:val="18"/>
+        </w:rPr>
+        <w:t>public</w:t>
+      </w:r>
+      <w:r>
+        <w:rPr>
+          <w:rStyle w:val="pln"/>
+          <w:rFonts w:ascii="Consolas" w:hAnsi="Consolas"/>
+          <w:color w:val="29303B"/>
+          <w:sz w:val="18"/>
+          <w:szCs w:val="18"/>
+        </w:rPr>
+        <w:t xml:space="preserve"> </w:t>
+      </w:r>
+      <w:proofErr w:type="spellStart"/>
+      <w:proofErr w:type="gramStart"/>
+      <w:r>
+        <w:rPr>
+          <w:rStyle w:val="typ"/>
+          <w:rFonts w:ascii="Consolas" w:hAnsi="Consolas"/>
+          <w:color w:val="29303B"/>
+          <w:sz w:val="18"/>
+          <w:szCs w:val="18"/>
+        </w:rPr>
+        <w:t>TennisCoach</w:t>
+      </w:r>
+      <w:proofErr w:type="spellEnd"/>
+      <w:r>
+        <w:rPr>
+          <w:rStyle w:val="pun"/>
+          <w:rFonts w:ascii="Consolas" w:hAnsi="Consolas"/>
+          <w:color w:val="29303B"/>
+          <w:sz w:val="18"/>
+          <w:szCs w:val="18"/>
+        </w:rPr>
+        <w:t>(</w:t>
+      </w:r>
+      <w:proofErr w:type="spellStart"/>
+      <w:proofErr w:type="gramEnd"/>
+      <w:r>
+        <w:rPr>
+          <w:rStyle w:val="typ"/>
+          <w:rFonts w:ascii="Consolas" w:hAnsi="Consolas"/>
+          <w:color w:val="29303B"/>
+          <w:sz w:val="18"/>
+          <w:szCs w:val="18"/>
+        </w:rPr>
+        <w:t>FortuneService</w:t>
+      </w:r>
+      <w:proofErr w:type="spellEnd"/>
+      <w:r>
+        <w:rPr>
+          <w:rStyle w:val="pln"/>
+          <w:rFonts w:ascii="Consolas" w:hAnsi="Consolas"/>
+          <w:color w:val="29303B"/>
+          <w:sz w:val="18"/>
+          <w:szCs w:val="18"/>
+        </w:rPr>
+        <w:t xml:space="preserve"> </w:t>
+      </w:r>
+      <w:proofErr w:type="spellStart"/>
+      <w:r>
+        <w:rPr>
+          <w:rStyle w:val="pln"/>
+          <w:rFonts w:ascii="Consolas" w:hAnsi="Consolas"/>
+          <w:color w:val="29303B"/>
+          <w:sz w:val="18"/>
+          <w:szCs w:val="18"/>
+        </w:rPr>
+        <w:t>theFortuneService</w:t>
+      </w:r>
+      <w:proofErr w:type="spellEnd"/>
+      <w:r>
+        <w:rPr>
+          <w:rStyle w:val="pun"/>
+          <w:rFonts w:ascii="Consolas" w:hAnsi="Consolas"/>
+          <w:color w:val="29303B"/>
+          <w:sz w:val="18"/>
+          <w:szCs w:val="18"/>
+        </w:rPr>
+        <w:t>)</w:t>
+      </w:r>
+      <w:r>
+        <w:rPr>
+          <w:rStyle w:val="pln"/>
+          <w:rFonts w:ascii="Consolas" w:hAnsi="Consolas"/>
+          <w:color w:val="29303B"/>
+          <w:sz w:val="18"/>
+          <w:szCs w:val="18"/>
+        </w:rPr>
+        <w:t xml:space="preserve"> </w:t>
+      </w:r>
+      <w:r>
+        <w:rPr>
+          <w:rStyle w:val="pun"/>
+          <w:rFonts w:ascii="Consolas" w:hAnsi="Consolas"/>
+          <w:color w:val="29303B"/>
+          <w:sz w:val="18"/>
+          <w:szCs w:val="18"/>
+        </w:rPr>
+        <w:t>{</w:t>
+      </w:r>
+    </w:p>
+    <w:p>
+      <w:pPr>
+        <w:pStyle w:val="l2"/>
+        <w:numPr>
+          <w:ilvl w:val="0"/>
+          <w:numId w:val="5"/>
+        </w:numPr>
+        <w:shd w:val="clear" w:color="auto" w:fill="FFFFFF"/>
+        <w:ind w:left="0"/>
+        <w:rPr>
+          <w:rFonts w:ascii="Consolas" w:hAnsi="Consolas"/>
+          <w:color w:val="505763"/>
+          <w:sz w:val="18"/>
+          <w:szCs w:val="18"/>
+        </w:rPr>
+      </w:pPr>
+      <w:r>
+        <w:rPr>
+          <w:rStyle w:val="pln"/>
+          <w:rFonts w:ascii="Consolas" w:hAnsi="Consolas"/>
+          <w:color w:val="29303B"/>
+          <w:sz w:val="18"/>
+          <w:szCs w:val="18"/>
+        </w:rPr>
+        <w:t xml:space="preserve">        </w:t>
+      </w:r>
+      <w:proofErr w:type="spellStart"/>
+      <w:r>
+        <w:rPr>
+          <w:rStyle w:val="typ"/>
+          <w:rFonts w:ascii="Consolas" w:hAnsi="Consolas"/>
+          <w:color w:val="29303B"/>
+          <w:sz w:val="18"/>
+          <w:szCs w:val="18"/>
+        </w:rPr>
+        <w:t>System</w:t>
+      </w:r>
+      <w:r>
+        <w:rPr>
+          <w:rStyle w:val="pun"/>
+          <w:rFonts w:ascii="Consolas" w:hAnsi="Consolas"/>
+          <w:color w:val="29303B"/>
+          <w:sz w:val="18"/>
+          <w:szCs w:val="18"/>
+        </w:rPr>
+        <w:t>.</w:t>
+      </w:r>
+      <w:r>
+        <w:rPr>
+          <w:rStyle w:val="kwd"/>
+          <w:rFonts w:ascii="Consolas" w:hAnsi="Consolas"/>
+          <w:color w:val="B35A1B"/>
+          <w:sz w:val="18"/>
+          <w:szCs w:val="18"/>
+        </w:rPr>
+        <w:t>out</w:t>
+      </w:r>
+      <w:r>
+        <w:rPr>
+          <w:rStyle w:val="pun"/>
+          <w:rFonts w:ascii="Consolas" w:hAnsi="Consolas"/>
+          <w:color w:val="29303B"/>
+          <w:sz w:val="18"/>
+          <w:szCs w:val="18"/>
+        </w:rPr>
+        <w:t>.</w:t>
+      </w:r>
+      <w:r>
+        <w:rPr>
+          <w:rStyle w:val="pln"/>
+          <w:rFonts w:ascii="Consolas" w:hAnsi="Consolas"/>
+          <w:color w:val="29303B"/>
+          <w:sz w:val="18"/>
+          <w:szCs w:val="18"/>
+        </w:rPr>
+        <w:t>println</w:t>
+      </w:r>
+      <w:proofErr w:type="spellEnd"/>
+      <w:r>
+        <w:rPr>
+          <w:rStyle w:val="pun"/>
+          <w:rFonts w:ascii="Consolas" w:hAnsi="Consolas"/>
+          <w:color w:val="29303B"/>
+          <w:sz w:val="18"/>
+          <w:szCs w:val="18"/>
+        </w:rPr>
+        <w:t>(</w:t>
+      </w:r>
+      <w:r>
+        <w:rPr>
+          <w:rStyle w:val="str"/>
+          <w:rFonts w:ascii="Consolas" w:hAnsi="Consolas"/>
+          <w:color w:val="46C28E"/>
+          <w:sz w:val="18"/>
+          <w:szCs w:val="18"/>
+        </w:rPr>
+        <w:t xml:space="preserve">" </w:t>
+      </w:r>
+      <w:proofErr w:type="spellStart"/>
+      <w:r>
+        <w:rPr>
+          <w:rStyle w:val="str"/>
+          <w:rFonts w:ascii="Consolas" w:hAnsi="Consolas"/>
+          <w:color w:val="46C28E"/>
+          <w:sz w:val="18"/>
+          <w:szCs w:val="18"/>
+        </w:rPr>
+        <w:t>theFortuneService</w:t>
+      </w:r>
+      <w:proofErr w:type="spellEnd"/>
+      <w:r>
+        <w:rPr>
+          <w:rStyle w:val="str"/>
+          <w:rFonts w:ascii="Consolas" w:hAnsi="Consolas"/>
+          <w:color w:val="46C28E"/>
+          <w:sz w:val="18"/>
+          <w:szCs w:val="18"/>
+        </w:rPr>
+        <w:t xml:space="preserve"> "</w:t>
+      </w:r>
+      <w:r>
+        <w:rPr>
+          <w:rStyle w:val="pln"/>
+          <w:rFonts w:ascii="Consolas" w:hAnsi="Consolas"/>
+          <w:color w:val="29303B"/>
+          <w:sz w:val="18"/>
+          <w:szCs w:val="18"/>
+        </w:rPr>
+        <w:t xml:space="preserve"> </w:t>
+      </w:r>
+      <w:r>
+        <w:rPr>
+          <w:rStyle w:val="pun"/>
+          <w:rFonts w:ascii="Consolas" w:hAnsi="Consolas"/>
+          <w:color w:val="29303B"/>
+          <w:sz w:val="18"/>
+          <w:szCs w:val="18"/>
+        </w:rPr>
+        <w:t>+</w:t>
+      </w:r>
+      <w:r>
+        <w:rPr>
+          <w:rStyle w:val="pln"/>
+          <w:rFonts w:ascii="Consolas" w:hAnsi="Consolas"/>
+          <w:color w:val="29303B"/>
+          <w:sz w:val="18"/>
+          <w:szCs w:val="18"/>
+        </w:rPr>
+        <w:t xml:space="preserve"> </w:t>
+      </w:r>
+      <w:proofErr w:type="spellStart"/>
+      <w:r>
+        <w:rPr>
+          <w:rStyle w:val="pln"/>
+          <w:rFonts w:ascii="Consolas" w:hAnsi="Consolas"/>
+          <w:color w:val="29303B"/>
+          <w:sz w:val="18"/>
+          <w:szCs w:val="18"/>
+        </w:rPr>
+        <w:t>theFortuneService</w:t>
+      </w:r>
+      <w:proofErr w:type="spellEnd"/>
+      <w:proofErr w:type="gramStart"/>
+      <w:r>
+        <w:rPr>
+          <w:rStyle w:val="pun"/>
+          <w:rFonts w:ascii="Consolas" w:hAnsi="Consolas"/>
+          <w:color w:val="29303B"/>
+          <w:sz w:val="18"/>
+          <w:szCs w:val="18"/>
+        </w:rPr>
+        <w:t>);</w:t>
+      </w:r>
+      <w:proofErr w:type="gramEnd"/>
+    </w:p>
+    <w:p>
+      <w:pPr>
+        <w:pStyle w:val="l3"/>
+        <w:shd w:val="clear" w:color="auto" w:fill="FFFFFF"/>
+        <w:rPr>
+          <w:rFonts w:ascii="Consolas" w:hAnsi="Consolas"/>
+          <w:color w:val="505763"/>
+          <w:sz w:val="18"/>
+          <w:szCs w:val="18"/>
+        </w:rPr>
+      </w:pPr>
+      <w:r>
+        <w:rPr>
+          <w:rStyle w:val="pln"/>
+          <w:rFonts w:ascii="Consolas" w:hAnsi="Consolas"/>
+          <w:color w:val="29303B"/>
+          <w:sz w:val="18"/>
+          <w:szCs w:val="18"/>
+        </w:rPr>
+        <w:t xml:space="preserve">        </w:t>
+      </w:r>
+      <w:proofErr w:type="spellStart"/>
+      <w:r>
+        <w:rPr>
+          <w:rStyle w:val="pln"/>
+          <w:rFonts w:ascii="Consolas" w:hAnsi="Consolas"/>
+          <w:color w:val="29303B"/>
+          <w:sz w:val="18"/>
+          <w:szCs w:val="18"/>
+        </w:rPr>
+        <w:t>fortuneService</w:t>
+      </w:r>
+      <w:proofErr w:type="spellEnd"/>
+      <w:r>
+        <w:rPr>
+          <w:rStyle w:val="pln"/>
+          <w:rFonts w:ascii="Consolas" w:hAnsi="Consolas"/>
+          <w:color w:val="29303B"/>
+          <w:sz w:val="18"/>
+          <w:szCs w:val="18"/>
+        </w:rPr>
+        <w:t xml:space="preserve"> </w:t>
+      </w:r>
+      <w:r>
+        <w:rPr>
+          <w:rStyle w:val="pun"/>
+          <w:rFonts w:ascii="Consolas" w:hAnsi="Consolas"/>
+          <w:color w:val="29303B"/>
+          <w:sz w:val="18"/>
+          <w:szCs w:val="18"/>
+        </w:rPr>
+        <w:t>=</w:t>
+      </w:r>
+      <w:r>
+        <w:rPr>
+          <w:rStyle w:val="pln"/>
+          <w:rFonts w:ascii="Consolas" w:hAnsi="Consolas"/>
+          <w:color w:val="29303B"/>
+          <w:sz w:val="18"/>
+          <w:szCs w:val="18"/>
+        </w:rPr>
+        <w:t xml:space="preserve"> </w:t>
+      </w:r>
+      <w:proofErr w:type="spellStart"/>
+      <w:proofErr w:type="gramStart"/>
+      <w:r>
+        <w:rPr>
+          <w:rStyle w:val="pln"/>
+          <w:rFonts w:ascii="Consolas" w:hAnsi="Consolas"/>
+          <w:color w:val="29303B"/>
+          <w:sz w:val="18"/>
+          <w:szCs w:val="18"/>
+        </w:rPr>
+        <w:t>theFortuneService</w:t>
+      </w:r>
+      <w:proofErr w:type="spellEnd"/>
+      <w:r>
+        <w:rPr>
+          <w:rStyle w:val="pun"/>
+          <w:rFonts w:ascii="Consolas" w:hAnsi="Consolas"/>
+          <w:color w:val="29303B"/>
+          <w:sz w:val="18"/>
+          <w:szCs w:val="18"/>
+        </w:rPr>
+        <w:t>;</w:t>
+      </w:r>
+      <w:proofErr w:type="gramEnd"/>
+    </w:p>
+    <w:p>
+      <w:pPr>
+        <w:pStyle w:val="l4"/>
+        <w:shd w:val="clear" w:color="auto" w:fill="FFFFFF"/>
+        <w:ind w:left="360"/>
+        <w:rPr>
+          <w:rFonts w:ascii="Consolas" w:hAnsi="Consolas"/>
+          <w:color w:val="505763"/>
+          <w:sz w:val="18"/>
+          <w:szCs w:val="18"/>
+        </w:rPr>
+      </w:pPr>
+      <w:r>
+        <w:rPr>
+          <w:rStyle w:val="pln"/>
+          <w:rFonts w:ascii="Consolas" w:hAnsi="Consolas"/>
+          <w:color w:val="29303B"/>
+          <w:sz w:val="18"/>
+          <w:szCs w:val="18"/>
+        </w:rPr>
+        <w:t xml:space="preserve">    </w:t>
+      </w:r>
+      <w:r>
+        <w:rPr>
+          <w:rStyle w:val="pun"/>
+          <w:rFonts w:ascii="Consolas" w:hAnsi="Consolas"/>
+          <w:color w:val="29303B"/>
+          <w:sz w:val="18"/>
+          <w:szCs w:val="18"/>
+        </w:rPr>
+        <w:t>}</w:t>
+      </w:r>
+    </w:p>
+    <w:p/>
+    <w:p>
+      <w:proofErr w:type="spellStart"/>
+      <w:r>
+        <w:rPr>
+          <w:rFonts w:hint="eastAsia"/>
+        </w:rPr>
+        <w:t>A</w:t>
+      </w:r>
+      <w:r>
+        <w:t>utowired</w:t>
+      </w:r>
+      <w:proofErr w:type="spellEnd"/>
+      <w:r>
+        <w:rPr>
+          <w:rFonts w:hint="eastAsia"/>
+        </w:rPr>
+        <w:t xml:space="preserve">한 </w:t>
+      </w:r>
+      <w:r>
+        <w:t>method</w:t>
+      </w:r>
+      <w:r>
+        <w:rPr>
+          <w:rFonts w:hint="eastAsia"/>
+        </w:rPr>
+        <w:t>순서는 코드 밑에 있는 것부터 시작하는 것으로 보아 s</w:t>
+      </w:r>
+      <w:r>
+        <w:t>tack</w:t>
+      </w:r>
+      <w:r>
+        <w:rPr>
+          <w:rFonts w:hint="eastAsia"/>
+        </w:rPr>
+        <w:t>으로 이루어진 것 같다.</w:t>
+      </w:r>
+    </w:p>
+    <w:p>
+      <w:r>
+        <w:rPr>
+          <w:rFonts w:hint="eastAsia"/>
+        </w:rPr>
+        <w:t>F</w:t>
+      </w:r>
+      <w:r>
+        <w:t>ield Injection</w:t>
+      </w:r>
+    </w:p>
+    <w:p>
+      <w:r>
+        <w:rPr>
+          <w:rFonts w:hint="eastAsia"/>
+        </w:rPr>
+        <w:t xml:space="preserve">에서는 </w:t>
+      </w:r>
+      <w:r>
+        <w:t>JAVA Reflection</w:t>
+      </w:r>
+      <w:r>
+        <w:rPr>
+          <w:rFonts w:hint="eastAsia"/>
+        </w:rPr>
+        <w:t>이라는 것을 사용한다</w:t>
+      </w:r>
+      <w:r>
+        <w:t>.</w:t>
+      </w:r>
+    </w:p>
+    <w:p>
+      <w:pPr>
+        <w:pStyle w:val="a5"/>
+        <w:shd w:val="clear" w:color="auto" w:fill="FFFFFF"/>
+        <w:spacing w:before="0" w:beforeAutospacing="0" w:after="0" w:afterAutospacing="0"/>
+        <w:jc w:val="both"/>
+        <w:rPr>
+          <w:rFonts w:ascii="Arial" w:hAnsi="Arial" w:cs="Arial"/>
+          <w:color w:val="666666"/>
+          <w:sz w:val="21"/>
+          <w:szCs w:val="21"/>
+        </w:rPr>
+      </w:pPr>
+      <w:r>
+        <w:rPr>
+          <w:rFonts w:ascii="Arial" w:hAnsi="Arial" w:cs="Arial"/>
+          <w:color w:val="666666"/>
+          <w:sz w:val="21"/>
+          <w:szCs w:val="21"/>
+        </w:rPr>
+        <w:t>스프링을</w:t>
+      </w:r>
+      <w:r>
+        <w:rPr>
+          <w:rFonts w:ascii="Arial" w:hAnsi="Arial" w:cs="Arial"/>
+          <w:color w:val="666666"/>
+          <w:sz w:val="21"/>
+          <w:szCs w:val="21"/>
+        </w:rPr>
+        <w:t xml:space="preserve"> </w:t>
+      </w:r>
+      <w:r>
+        <w:rPr>
+          <w:rFonts w:ascii="Arial" w:hAnsi="Arial" w:cs="Arial"/>
+          <w:color w:val="666666"/>
+          <w:sz w:val="21"/>
+          <w:szCs w:val="21"/>
+        </w:rPr>
+        <w:t>공부하다가</w:t>
+      </w:r>
+      <w:r>
+        <w:rPr>
+          <w:rFonts w:ascii="Arial" w:hAnsi="Arial" w:cs="Arial"/>
+          <w:color w:val="666666"/>
+          <w:sz w:val="21"/>
+          <w:szCs w:val="21"/>
+        </w:rPr>
+        <w:t xml:space="preserve"> </w:t>
+      </w:r>
+      <w:r>
+        <w:rPr>
+          <w:rFonts w:ascii="Arial" w:hAnsi="Arial" w:cs="Arial"/>
+          <w:color w:val="666666"/>
+          <w:sz w:val="21"/>
+          <w:szCs w:val="21"/>
+        </w:rPr>
+        <w:t>보면</w:t>
+      </w:r>
+      <w:r>
+        <w:rPr>
+          <w:rFonts w:ascii="Arial" w:hAnsi="Arial" w:cs="Arial"/>
+          <w:color w:val="666666"/>
+          <w:sz w:val="21"/>
+          <w:szCs w:val="21"/>
+        </w:rPr>
+        <w:t xml:space="preserve"> </w:t>
+      </w:r>
+      <w:proofErr w:type="spellStart"/>
+      <w:r>
+        <w:rPr>
+          <w:rFonts w:ascii="Arial" w:hAnsi="Arial" w:cs="Arial"/>
+          <w:color w:val="666666"/>
+          <w:sz w:val="21"/>
+          <w:szCs w:val="21"/>
+        </w:rPr>
+        <w:t>BeanFactory</w:t>
+      </w:r>
+      <w:proofErr w:type="spellEnd"/>
+      <w:r>
+        <w:rPr>
+          <w:rFonts w:ascii="Arial" w:hAnsi="Arial" w:cs="Arial"/>
+          <w:color w:val="666666"/>
+          <w:sz w:val="21"/>
+          <w:szCs w:val="21"/>
+        </w:rPr>
+        <w:t xml:space="preserve"> </w:t>
+      </w:r>
+      <w:r>
+        <w:rPr>
+          <w:rFonts w:ascii="Arial" w:hAnsi="Arial" w:cs="Arial"/>
+          <w:color w:val="666666"/>
+          <w:sz w:val="21"/>
+          <w:szCs w:val="21"/>
+        </w:rPr>
+        <w:t>라는</w:t>
+      </w:r>
+      <w:r>
+        <w:rPr>
+          <w:rFonts w:ascii="Arial" w:hAnsi="Arial" w:cs="Arial"/>
+          <w:color w:val="666666"/>
+          <w:sz w:val="21"/>
+          <w:szCs w:val="21"/>
+        </w:rPr>
+        <w:t xml:space="preserve"> Spring Container </w:t>
+      </w:r>
+      <w:r>
+        <w:rPr>
+          <w:rFonts w:ascii="Arial" w:hAnsi="Arial" w:cs="Arial"/>
+          <w:color w:val="666666"/>
+          <w:sz w:val="21"/>
+          <w:szCs w:val="21"/>
+        </w:rPr>
+        <w:t>개념을</w:t>
+      </w:r>
+      <w:r>
+        <w:rPr>
+          <w:rFonts w:ascii="Arial" w:hAnsi="Arial" w:cs="Arial"/>
+          <w:color w:val="666666"/>
+          <w:sz w:val="21"/>
+          <w:szCs w:val="21"/>
+        </w:rPr>
+        <w:t xml:space="preserve"> </w:t>
+      </w:r>
+      <w:r>
+        <w:rPr>
+          <w:rFonts w:ascii="Arial" w:hAnsi="Arial" w:cs="Arial"/>
+          <w:color w:val="666666"/>
+          <w:sz w:val="21"/>
+          <w:szCs w:val="21"/>
+        </w:rPr>
+        <w:t>학습하게</w:t>
+      </w:r>
+      <w:r>
+        <w:rPr>
+          <w:rFonts w:ascii="Arial" w:hAnsi="Arial" w:cs="Arial"/>
+          <w:color w:val="666666"/>
+          <w:sz w:val="21"/>
+          <w:szCs w:val="21"/>
+        </w:rPr>
+        <w:t xml:space="preserve"> </w:t>
+      </w:r>
+      <w:r>
+        <w:rPr>
+          <w:rFonts w:ascii="Arial" w:hAnsi="Arial" w:cs="Arial"/>
+          <w:color w:val="666666"/>
+          <w:sz w:val="21"/>
+          <w:szCs w:val="21"/>
+        </w:rPr>
+        <w:t>된다</w:t>
+      </w:r>
+      <w:r>
+        <w:rPr>
+          <w:rFonts w:ascii="Arial" w:hAnsi="Arial" w:cs="Arial"/>
+          <w:color w:val="666666"/>
+          <w:sz w:val="21"/>
+          <w:szCs w:val="21"/>
+        </w:rPr>
+        <w:t>.</w:t>
+      </w:r>
+    </w:p>
+    <w:p>
+      <w:pPr>
+        <w:shd w:val="clear" w:color="auto" w:fill="FFFFFF"/>
+        <w:rPr>
+          <w:rFonts w:ascii="Arial" w:hAnsi="Arial" w:cs="Arial"/>
+          <w:color w:val="666666"/>
+          <w:sz w:val="21"/>
+          <w:szCs w:val="21"/>
+        </w:rPr>
+      </w:pPr>
+      <w:r>
+        <w:rPr>
+          <w:rFonts w:ascii="Arial" w:hAnsi="Arial" w:cs="Arial"/>
+          <w:color w:val="666666"/>
+          <w:sz w:val="21"/>
+          <w:szCs w:val="21"/>
+        </w:rPr>
+        <w:lastRenderedPageBreak/>
+        <w:t>이</w:t>
+      </w:r>
+      <w:r>
+        <w:rPr>
+          <w:rFonts w:ascii="Arial" w:hAnsi="Arial" w:cs="Arial"/>
+          <w:color w:val="666666"/>
+          <w:sz w:val="21"/>
+          <w:szCs w:val="21"/>
+        </w:rPr>
+        <w:t xml:space="preserve"> </w:t>
+      </w:r>
+      <w:proofErr w:type="spellStart"/>
+      <w:r>
+        <w:rPr>
+          <w:rFonts w:ascii="Arial" w:hAnsi="Arial" w:cs="Arial"/>
+          <w:color w:val="666666"/>
+          <w:sz w:val="21"/>
+          <w:szCs w:val="21"/>
+        </w:rPr>
+        <w:t>BeanFactory</w:t>
+      </w:r>
+      <w:proofErr w:type="spellEnd"/>
+      <w:r>
+        <w:rPr>
+          <w:rFonts w:ascii="Arial" w:hAnsi="Arial" w:cs="Arial"/>
+          <w:color w:val="666666"/>
+          <w:sz w:val="21"/>
+          <w:szCs w:val="21"/>
+        </w:rPr>
+        <w:t>는</w:t>
+      </w:r>
+      <w:r>
+        <w:rPr>
+          <w:rFonts w:ascii="Arial" w:hAnsi="Arial" w:cs="Arial"/>
+          <w:color w:val="666666"/>
+          <w:sz w:val="21"/>
+          <w:szCs w:val="21"/>
+        </w:rPr>
+        <w:t xml:space="preserve"> </w:t>
+      </w:r>
+      <w:r>
+        <w:rPr>
+          <w:rFonts w:ascii="Arial" w:hAnsi="Arial" w:cs="Arial"/>
+          <w:color w:val="666666"/>
+          <w:sz w:val="21"/>
+          <w:szCs w:val="21"/>
+        </w:rPr>
+        <w:t>어플리케이션이</w:t>
+      </w:r>
+      <w:r>
+        <w:rPr>
+          <w:rFonts w:ascii="Arial" w:hAnsi="Arial" w:cs="Arial"/>
+          <w:color w:val="666666"/>
+          <w:sz w:val="21"/>
+          <w:szCs w:val="21"/>
+        </w:rPr>
+        <w:t xml:space="preserve"> </w:t>
+      </w:r>
+      <w:r>
+        <w:rPr>
+          <w:rFonts w:ascii="Arial" w:hAnsi="Arial" w:cs="Arial"/>
+          <w:color w:val="666666"/>
+          <w:sz w:val="21"/>
+          <w:szCs w:val="21"/>
+        </w:rPr>
+        <w:t>실행한</w:t>
+      </w:r>
+      <w:r>
+        <w:rPr>
+          <w:rFonts w:ascii="Arial" w:hAnsi="Arial" w:cs="Arial"/>
+          <w:color w:val="666666"/>
+          <w:sz w:val="21"/>
+          <w:szCs w:val="21"/>
+        </w:rPr>
+        <w:t xml:space="preserve"> </w:t>
+      </w:r>
+      <w:r>
+        <w:rPr>
+          <w:rFonts w:ascii="Arial" w:hAnsi="Arial" w:cs="Arial"/>
+          <w:color w:val="666666"/>
+          <w:sz w:val="21"/>
+          <w:szCs w:val="21"/>
+        </w:rPr>
+        <w:t>후</w:t>
+      </w:r>
+      <w:r>
+        <w:rPr>
+          <w:rFonts w:ascii="Arial" w:hAnsi="Arial" w:cs="Arial"/>
+          <w:color w:val="666666"/>
+          <w:sz w:val="21"/>
+          <w:szCs w:val="21"/>
+        </w:rPr>
+        <w:t xml:space="preserve"> </w:t>
+      </w:r>
+      <w:r>
+        <w:rPr>
+          <w:rFonts w:ascii="Arial" w:hAnsi="Arial" w:cs="Arial"/>
+          <w:color w:val="666666"/>
+          <w:sz w:val="21"/>
+          <w:szCs w:val="21"/>
+        </w:rPr>
+        <w:t>객체가</w:t>
+      </w:r>
+      <w:r>
+        <w:rPr>
+          <w:rFonts w:ascii="Arial" w:hAnsi="Arial" w:cs="Arial"/>
+          <w:color w:val="666666"/>
+          <w:sz w:val="21"/>
+          <w:szCs w:val="21"/>
+        </w:rPr>
+        <w:t xml:space="preserve"> </w:t>
+      </w:r>
+      <w:proofErr w:type="gramStart"/>
+      <w:r>
+        <w:rPr>
+          <w:rFonts w:ascii="Arial" w:hAnsi="Arial" w:cs="Arial"/>
+          <w:color w:val="666666"/>
+          <w:sz w:val="21"/>
+          <w:szCs w:val="21"/>
+        </w:rPr>
+        <w:t>호출</w:t>
+      </w:r>
+      <w:r>
+        <w:rPr>
+          <w:rFonts w:ascii="Arial" w:hAnsi="Arial" w:cs="Arial"/>
+          <w:color w:val="666666"/>
+          <w:sz w:val="21"/>
+          <w:szCs w:val="21"/>
+        </w:rPr>
+        <w:t xml:space="preserve"> </w:t>
+      </w:r>
+      <w:r>
+        <w:rPr>
+          <w:rFonts w:ascii="Arial" w:hAnsi="Arial" w:cs="Arial"/>
+          <w:color w:val="666666"/>
+          <w:sz w:val="21"/>
+          <w:szCs w:val="21"/>
+        </w:rPr>
+        <w:t>될</w:t>
+      </w:r>
+      <w:proofErr w:type="gramEnd"/>
+      <w:r>
+        <w:rPr>
+          <w:rFonts w:ascii="Arial" w:hAnsi="Arial" w:cs="Arial"/>
+          <w:color w:val="666666"/>
+          <w:sz w:val="21"/>
+          <w:szCs w:val="21"/>
+        </w:rPr>
+        <w:t xml:space="preserve"> </w:t>
+      </w:r>
+      <w:r>
+        <w:rPr>
+          <w:rFonts w:ascii="Arial" w:hAnsi="Arial" w:cs="Arial"/>
+          <w:color w:val="666666"/>
+          <w:sz w:val="21"/>
+          <w:szCs w:val="21"/>
+        </w:rPr>
+        <w:t>당시</w:t>
+      </w:r>
+      <w:r>
+        <w:rPr>
+          <w:rFonts w:ascii="Arial" w:hAnsi="Arial" w:cs="Arial"/>
+          <w:color w:val="666666"/>
+          <w:sz w:val="21"/>
+          <w:szCs w:val="21"/>
+        </w:rPr>
+        <w:t xml:space="preserve"> </w:t>
+      </w:r>
+      <w:r>
+        <w:rPr>
+          <w:rFonts w:ascii="Arial" w:hAnsi="Arial" w:cs="Arial"/>
+          <w:color w:val="666666"/>
+          <w:sz w:val="21"/>
+          <w:szCs w:val="21"/>
+        </w:rPr>
+        <w:t>객체의</w:t>
+      </w:r>
+      <w:r>
+        <w:rPr>
+          <w:rFonts w:ascii="Arial" w:hAnsi="Arial" w:cs="Arial"/>
+          <w:color w:val="666666"/>
+          <w:sz w:val="21"/>
+          <w:szCs w:val="21"/>
+        </w:rPr>
+        <w:t xml:space="preserve"> </w:t>
+      </w:r>
+      <w:r>
+        <w:rPr>
+          <w:rFonts w:ascii="Arial" w:hAnsi="Arial" w:cs="Arial"/>
+          <w:color w:val="666666"/>
+          <w:sz w:val="21"/>
+          <w:szCs w:val="21"/>
+        </w:rPr>
+        <w:t>인스턴스를</w:t>
+      </w:r>
+      <w:r>
+        <w:rPr>
+          <w:rFonts w:ascii="Arial" w:hAnsi="Arial" w:cs="Arial"/>
+          <w:color w:val="666666"/>
+          <w:sz w:val="21"/>
+          <w:szCs w:val="21"/>
+        </w:rPr>
+        <w:t xml:space="preserve"> </w:t>
+      </w:r>
+      <w:r>
+        <w:rPr>
+          <w:rFonts w:ascii="Arial" w:hAnsi="Arial" w:cs="Arial"/>
+          <w:color w:val="666666"/>
+          <w:sz w:val="21"/>
+          <w:szCs w:val="21"/>
+        </w:rPr>
+        <w:t>생성하게</w:t>
+      </w:r>
+      <w:r>
+        <w:rPr>
+          <w:rFonts w:ascii="Arial" w:hAnsi="Arial" w:cs="Arial"/>
+          <w:color w:val="666666"/>
+          <w:sz w:val="21"/>
+          <w:szCs w:val="21"/>
+        </w:rPr>
+        <w:t xml:space="preserve"> </w:t>
+      </w:r>
+      <w:r>
+        <w:rPr>
+          <w:rFonts w:ascii="Arial" w:hAnsi="Arial" w:cs="Arial"/>
+          <w:color w:val="666666"/>
+          <w:sz w:val="21"/>
+          <w:szCs w:val="21"/>
+        </w:rPr>
+        <w:t>되는데</w:t>
+      </w:r>
+      <w:r>
+        <w:rPr>
+          <w:rFonts w:ascii="Arial" w:hAnsi="Arial" w:cs="Arial"/>
+          <w:color w:val="666666"/>
+          <w:sz w:val="21"/>
+          <w:szCs w:val="21"/>
+        </w:rPr>
+        <w:t> </w:t>
+      </w:r>
+    </w:p>
+    <w:p>
+      <w:pPr>
+        <w:shd w:val="clear" w:color="auto" w:fill="FFFFFF"/>
+        <w:rPr>
+          <w:rFonts w:ascii="Arial" w:hAnsi="Arial" w:cs="Arial"/>
+          <w:color w:val="666666"/>
+          <w:sz w:val="21"/>
+          <w:szCs w:val="21"/>
+        </w:rPr>
+      </w:pPr>
+      <w:r>
+        <w:rPr>
+          <w:rFonts w:ascii="Arial" w:hAnsi="Arial" w:cs="Arial"/>
+          <w:color w:val="666666"/>
+          <w:sz w:val="21"/>
+          <w:szCs w:val="21"/>
+        </w:rPr>
+        <w:t>그</w:t>
+      </w:r>
+      <w:r>
+        <w:rPr>
+          <w:rFonts w:ascii="Arial" w:hAnsi="Arial" w:cs="Arial"/>
+          <w:color w:val="666666"/>
+          <w:sz w:val="21"/>
+          <w:szCs w:val="21"/>
+        </w:rPr>
+        <w:t xml:space="preserve"> </w:t>
+      </w:r>
+      <w:r>
+        <w:rPr>
+          <w:rFonts w:ascii="Arial" w:hAnsi="Arial" w:cs="Arial"/>
+          <w:color w:val="666666"/>
+          <w:sz w:val="21"/>
+          <w:szCs w:val="21"/>
+        </w:rPr>
+        <w:t>때</w:t>
+      </w:r>
+      <w:r>
+        <w:rPr>
+          <w:rFonts w:ascii="Arial" w:hAnsi="Arial" w:cs="Arial"/>
+          <w:color w:val="666666"/>
+          <w:sz w:val="21"/>
+          <w:szCs w:val="21"/>
+        </w:rPr>
+        <w:t xml:space="preserve"> </w:t>
+      </w:r>
+      <w:r>
+        <w:rPr>
+          <w:rFonts w:ascii="Arial" w:hAnsi="Arial" w:cs="Arial"/>
+          <w:color w:val="666666"/>
+          <w:sz w:val="21"/>
+          <w:szCs w:val="21"/>
+        </w:rPr>
+        <w:t>필요한</w:t>
+      </w:r>
+      <w:r>
+        <w:rPr>
+          <w:rFonts w:ascii="Arial" w:hAnsi="Arial" w:cs="Arial"/>
+          <w:color w:val="666666"/>
+          <w:sz w:val="21"/>
+          <w:szCs w:val="21"/>
+        </w:rPr>
+        <w:t xml:space="preserve"> </w:t>
+      </w:r>
+      <w:r>
+        <w:rPr>
+          <w:rFonts w:ascii="Arial" w:hAnsi="Arial" w:cs="Arial"/>
+          <w:color w:val="666666"/>
+          <w:sz w:val="21"/>
+          <w:szCs w:val="21"/>
+        </w:rPr>
+        <w:t>기술이</w:t>
+      </w:r>
+      <w:r>
+        <w:rPr>
+          <w:rFonts w:ascii="Arial" w:hAnsi="Arial" w:cs="Arial"/>
+          <w:color w:val="666666"/>
+          <w:sz w:val="21"/>
+          <w:szCs w:val="21"/>
+        </w:rPr>
+        <w:t xml:space="preserve"> Reflection</w:t>
+      </w:r>
+      <w:r>
+        <w:rPr>
+          <w:rFonts w:ascii="Arial" w:hAnsi="Arial" w:cs="Arial"/>
+          <w:color w:val="666666"/>
+          <w:sz w:val="21"/>
+          <w:szCs w:val="21"/>
+        </w:rPr>
+        <w:t>이다</w:t>
+      </w:r>
+      <w:r>
+        <w:rPr>
+          <w:rFonts w:ascii="Arial" w:hAnsi="Arial" w:cs="Arial"/>
+          <w:color w:val="666666"/>
+          <w:sz w:val="21"/>
+          <w:szCs w:val="21"/>
+        </w:rPr>
+        <w:t>.</w:t>
+      </w:r>
+    </w:p>
+    <w:p>
+      <w:pPr>
+        <w:shd w:val="clear" w:color="auto" w:fill="FFFFFF"/>
+        <w:rPr>
+          <w:rFonts w:ascii="Arial" w:hAnsi="Arial" w:cs="Arial"/>
+          <w:color w:val="666666"/>
+          <w:sz w:val="21"/>
+          <w:szCs w:val="21"/>
+        </w:rPr>
+      </w:pPr>
+      <w:r>
+        <w:rPr>
+          <w:rFonts w:ascii="Arial" w:hAnsi="Arial" w:cs="Arial"/>
+          <w:color w:val="666666"/>
+          <w:sz w:val="21"/>
+          <w:szCs w:val="21"/>
+        </w:rPr>
+        <w:t>자바는</w:t>
+      </w:r>
+      <w:r>
+        <w:rPr>
+          <w:rFonts w:ascii="Arial" w:hAnsi="Arial" w:cs="Arial"/>
+          <w:color w:val="666666"/>
+          <w:sz w:val="21"/>
+          <w:szCs w:val="21"/>
+        </w:rPr>
+        <w:t xml:space="preserve"> </w:t>
+      </w:r>
+      <w:r>
+        <w:rPr>
+          <w:rFonts w:ascii="Arial" w:hAnsi="Arial" w:cs="Arial"/>
+          <w:color w:val="666666"/>
+          <w:sz w:val="21"/>
+          <w:szCs w:val="21"/>
+        </w:rPr>
+        <w:t>스크립트</w:t>
+      </w:r>
+      <w:r>
+        <w:rPr>
+          <w:rFonts w:ascii="Arial" w:hAnsi="Arial" w:cs="Arial"/>
+          <w:color w:val="666666"/>
+          <w:sz w:val="21"/>
+          <w:szCs w:val="21"/>
+        </w:rPr>
+        <w:t xml:space="preserve"> </w:t>
+      </w:r>
+      <w:r>
+        <w:rPr>
+          <w:rFonts w:ascii="Arial" w:hAnsi="Arial" w:cs="Arial"/>
+          <w:color w:val="666666"/>
+          <w:sz w:val="21"/>
+          <w:szCs w:val="21"/>
+        </w:rPr>
+        <w:t>언어가</w:t>
+      </w:r>
+      <w:r>
+        <w:rPr>
+          <w:rFonts w:ascii="Arial" w:hAnsi="Arial" w:cs="Arial"/>
+          <w:color w:val="666666"/>
+          <w:sz w:val="21"/>
+          <w:szCs w:val="21"/>
+        </w:rPr>
+        <w:t xml:space="preserve"> </w:t>
+      </w:r>
+      <w:r>
+        <w:rPr>
+          <w:rFonts w:ascii="Arial" w:hAnsi="Arial" w:cs="Arial"/>
+          <w:color w:val="666666"/>
+          <w:sz w:val="21"/>
+          <w:szCs w:val="21"/>
+        </w:rPr>
+        <w:t>아닌</w:t>
+      </w:r>
+      <w:r>
+        <w:rPr>
+          <w:rFonts w:ascii="Arial" w:hAnsi="Arial" w:cs="Arial"/>
+          <w:color w:val="666666"/>
+          <w:sz w:val="21"/>
+          <w:szCs w:val="21"/>
+        </w:rPr>
+        <w:t xml:space="preserve"> </w:t>
+      </w:r>
+      <w:r>
+        <w:rPr>
+          <w:rFonts w:ascii="Arial" w:hAnsi="Arial" w:cs="Arial"/>
+          <w:color w:val="666666"/>
+          <w:sz w:val="21"/>
+          <w:szCs w:val="21"/>
+        </w:rPr>
+        <w:t>컴파일</w:t>
+      </w:r>
+      <w:r>
+        <w:rPr>
+          <w:rFonts w:ascii="Arial" w:hAnsi="Arial" w:cs="Arial"/>
+          <w:color w:val="666666"/>
+          <w:sz w:val="21"/>
+          <w:szCs w:val="21"/>
+        </w:rPr>
+        <w:t xml:space="preserve"> </w:t>
+      </w:r>
+      <w:r>
+        <w:rPr>
+          <w:rFonts w:ascii="Arial" w:hAnsi="Arial" w:cs="Arial"/>
+          <w:color w:val="666666"/>
+          <w:sz w:val="21"/>
+          <w:szCs w:val="21"/>
+        </w:rPr>
+        <w:t>언어이다</w:t>
+      </w:r>
+      <w:r>
+        <w:rPr>
+          <w:rFonts w:ascii="Arial" w:hAnsi="Arial" w:cs="Arial"/>
+          <w:color w:val="666666"/>
+          <w:sz w:val="21"/>
+          <w:szCs w:val="21"/>
+        </w:rPr>
+        <w:t xml:space="preserve">. </w:t>
+      </w:r>
+      <w:r>
+        <w:rPr>
+          <w:rFonts w:ascii="Arial" w:hAnsi="Arial" w:cs="Arial"/>
+          <w:color w:val="666666"/>
+          <w:sz w:val="21"/>
+          <w:szCs w:val="21"/>
+        </w:rPr>
+        <w:t>물론</w:t>
+      </w:r>
+      <w:r>
+        <w:rPr>
+          <w:rFonts w:ascii="Arial" w:hAnsi="Arial" w:cs="Arial"/>
+          <w:color w:val="666666"/>
+          <w:sz w:val="21"/>
+          <w:szCs w:val="21"/>
+        </w:rPr>
+        <w:t xml:space="preserve"> .java -&gt; .class -&gt; </w:t>
+      </w:r>
+      <w:r>
+        <w:rPr>
+          <w:rFonts w:ascii="Arial" w:hAnsi="Arial" w:cs="Arial"/>
+          <w:color w:val="666666"/>
+          <w:sz w:val="21"/>
+          <w:szCs w:val="21"/>
+        </w:rPr>
+        <w:t>실행이라는</w:t>
+      </w:r>
+      <w:r>
+        <w:rPr>
+          <w:rFonts w:ascii="Arial" w:hAnsi="Arial" w:cs="Arial"/>
+          <w:color w:val="666666"/>
+          <w:sz w:val="21"/>
+          <w:szCs w:val="21"/>
+        </w:rPr>
+        <w:t xml:space="preserve"> 2</w:t>
+      </w:r>
+      <w:r>
+        <w:rPr>
+          <w:rFonts w:ascii="Arial" w:hAnsi="Arial" w:cs="Arial"/>
+          <w:color w:val="666666"/>
+          <w:sz w:val="21"/>
+          <w:szCs w:val="21"/>
+        </w:rPr>
+        <w:t>단계의</w:t>
+      </w:r>
+      <w:r>
+        <w:rPr>
+          <w:rFonts w:ascii="Arial" w:hAnsi="Arial" w:cs="Arial"/>
+          <w:color w:val="666666"/>
+          <w:sz w:val="21"/>
+          <w:szCs w:val="21"/>
+        </w:rPr>
+        <w:t xml:space="preserve"> </w:t>
+      </w:r>
+      <w:r>
+        <w:rPr>
+          <w:rFonts w:ascii="Arial" w:hAnsi="Arial" w:cs="Arial"/>
+          <w:color w:val="666666"/>
+          <w:sz w:val="21"/>
+          <w:szCs w:val="21"/>
+        </w:rPr>
+        <w:t>메커니즘을</w:t>
+      </w:r>
+      <w:r>
+        <w:rPr>
+          <w:rFonts w:ascii="Arial" w:hAnsi="Arial" w:cs="Arial"/>
+          <w:color w:val="666666"/>
+          <w:sz w:val="21"/>
+          <w:szCs w:val="21"/>
+        </w:rPr>
+        <w:t xml:space="preserve"> </w:t>
+      </w:r>
+      <w:r>
+        <w:rPr>
+          <w:rFonts w:ascii="Arial" w:hAnsi="Arial" w:cs="Arial"/>
+          <w:color w:val="666666"/>
+          <w:sz w:val="21"/>
+          <w:szCs w:val="21"/>
+        </w:rPr>
+        <w:t>가지고</w:t>
+      </w:r>
+      <w:r>
+        <w:rPr>
+          <w:rFonts w:ascii="Arial" w:hAnsi="Arial" w:cs="Arial"/>
+          <w:color w:val="666666"/>
+          <w:sz w:val="21"/>
+          <w:szCs w:val="21"/>
+        </w:rPr>
+        <w:t xml:space="preserve"> </w:t>
+      </w:r>
+      <w:r>
+        <w:rPr>
+          <w:rFonts w:ascii="Arial" w:hAnsi="Arial" w:cs="Arial"/>
+          <w:color w:val="666666"/>
+          <w:sz w:val="21"/>
+          <w:szCs w:val="21"/>
+        </w:rPr>
+        <w:t>있지만</w:t>
+      </w:r>
+      <w:r>
+        <w:rPr>
+          <w:rFonts w:ascii="Arial" w:hAnsi="Arial" w:cs="Arial"/>
+          <w:color w:val="666666"/>
+          <w:sz w:val="21"/>
+          <w:szCs w:val="21"/>
+        </w:rPr>
+        <w:t xml:space="preserve"> </w:t>
+      </w:r>
+      <w:r>
+        <w:rPr>
+          <w:rFonts w:ascii="Arial" w:hAnsi="Arial" w:cs="Arial"/>
+          <w:color w:val="666666"/>
+          <w:sz w:val="21"/>
+          <w:szCs w:val="21"/>
+        </w:rPr>
+        <w:t>컴파일</w:t>
+      </w:r>
+      <w:r>
+        <w:rPr>
+          <w:rFonts w:ascii="Arial" w:hAnsi="Arial" w:cs="Arial"/>
+          <w:color w:val="666666"/>
+          <w:sz w:val="21"/>
+          <w:szCs w:val="21"/>
+        </w:rPr>
+        <w:t xml:space="preserve"> </w:t>
+      </w:r>
+      <w:r>
+        <w:rPr>
+          <w:rFonts w:ascii="Arial" w:hAnsi="Arial" w:cs="Arial"/>
+          <w:color w:val="666666"/>
+          <w:sz w:val="21"/>
+          <w:szCs w:val="21"/>
+        </w:rPr>
+        <w:t>언어로</w:t>
+      </w:r>
+      <w:r>
+        <w:rPr>
+          <w:rFonts w:ascii="Arial" w:hAnsi="Arial" w:cs="Arial"/>
+          <w:color w:val="666666"/>
+          <w:sz w:val="21"/>
+          <w:szCs w:val="21"/>
+        </w:rPr>
+        <w:t xml:space="preserve"> </w:t>
+      </w:r>
+      <w:r>
+        <w:rPr>
+          <w:rFonts w:ascii="Arial" w:hAnsi="Arial" w:cs="Arial"/>
+          <w:color w:val="666666"/>
+          <w:sz w:val="21"/>
+          <w:szCs w:val="21"/>
+        </w:rPr>
+        <w:t>분리하는</w:t>
+      </w:r>
+      <w:r>
+        <w:rPr>
+          <w:rFonts w:ascii="Arial" w:hAnsi="Arial" w:cs="Arial"/>
+          <w:color w:val="666666"/>
+          <w:sz w:val="21"/>
+          <w:szCs w:val="21"/>
+        </w:rPr>
+        <w:t xml:space="preserve"> </w:t>
+      </w:r>
+      <w:r>
+        <w:rPr>
+          <w:rFonts w:ascii="Arial" w:hAnsi="Arial" w:cs="Arial"/>
+          <w:color w:val="666666"/>
+          <w:sz w:val="21"/>
+          <w:szCs w:val="21"/>
+        </w:rPr>
+        <w:t>게</w:t>
+      </w:r>
+      <w:r>
+        <w:rPr>
+          <w:rFonts w:ascii="Arial" w:hAnsi="Arial" w:cs="Arial"/>
+          <w:color w:val="666666"/>
+          <w:sz w:val="21"/>
+          <w:szCs w:val="21"/>
+        </w:rPr>
+        <w:t xml:space="preserve"> </w:t>
+      </w:r>
+      <w:r>
+        <w:rPr>
+          <w:rFonts w:ascii="Arial" w:hAnsi="Arial" w:cs="Arial"/>
+          <w:color w:val="666666"/>
+          <w:sz w:val="21"/>
+          <w:szCs w:val="21"/>
+        </w:rPr>
+        <w:t>옳다</w:t>
+      </w:r>
+      <w:r>
+        <w:rPr>
+          <w:rFonts w:ascii="Arial" w:hAnsi="Arial" w:cs="Arial"/>
+          <w:color w:val="666666"/>
+          <w:sz w:val="21"/>
+          <w:szCs w:val="21"/>
+        </w:rPr>
+        <w:t xml:space="preserve">. </w:t>
+      </w:r>
+      <w:r>
+        <w:rPr>
+          <w:rFonts w:ascii="Arial" w:hAnsi="Arial" w:cs="Arial"/>
+          <w:color w:val="666666"/>
+          <w:sz w:val="21"/>
+          <w:szCs w:val="21"/>
+        </w:rPr>
+        <w:t>원래</w:t>
+      </w:r>
+      <w:r>
+        <w:rPr>
+          <w:rFonts w:ascii="Arial" w:hAnsi="Arial" w:cs="Arial"/>
+          <w:color w:val="666666"/>
+          <w:sz w:val="21"/>
+          <w:szCs w:val="21"/>
+        </w:rPr>
+        <w:t xml:space="preserve"> </w:t>
+      </w:r>
+      <w:r>
+        <w:rPr>
+          <w:rFonts w:ascii="Arial" w:hAnsi="Arial" w:cs="Arial"/>
+          <w:color w:val="666666"/>
+          <w:sz w:val="21"/>
+          <w:szCs w:val="21"/>
+        </w:rPr>
+        <w:t>자바에서는</w:t>
+      </w:r>
+      <w:r>
+        <w:rPr>
+          <w:rFonts w:ascii="Arial" w:hAnsi="Arial" w:cs="Arial"/>
+          <w:color w:val="666666"/>
+          <w:sz w:val="21"/>
+          <w:szCs w:val="21"/>
+        </w:rPr>
+        <w:t xml:space="preserve"> </w:t>
+      </w:r>
+      <w:r>
+        <w:rPr>
+          <w:rFonts w:ascii="Arial" w:hAnsi="Arial" w:cs="Arial"/>
+          <w:color w:val="666666"/>
+          <w:sz w:val="21"/>
+          <w:szCs w:val="21"/>
+        </w:rPr>
+        <w:t>동적으로</w:t>
+      </w:r>
+      <w:r>
+        <w:rPr>
+          <w:rFonts w:ascii="Arial" w:hAnsi="Arial" w:cs="Arial"/>
+          <w:color w:val="666666"/>
+          <w:sz w:val="21"/>
+          <w:szCs w:val="21"/>
+        </w:rPr>
+        <w:t xml:space="preserve"> </w:t>
+      </w:r>
+      <w:r>
+        <w:rPr>
+          <w:rFonts w:ascii="Arial" w:hAnsi="Arial" w:cs="Arial"/>
+          <w:color w:val="666666"/>
+          <w:sz w:val="21"/>
+          <w:szCs w:val="21"/>
+        </w:rPr>
+        <w:t>객체를</w:t>
+      </w:r>
+      <w:r>
+        <w:rPr>
+          <w:rFonts w:ascii="Arial" w:hAnsi="Arial" w:cs="Arial"/>
+          <w:color w:val="666666"/>
+          <w:sz w:val="21"/>
+          <w:szCs w:val="21"/>
+        </w:rPr>
+        <w:t xml:space="preserve"> </w:t>
+      </w:r>
+      <w:r>
+        <w:rPr>
+          <w:rFonts w:ascii="Arial" w:hAnsi="Arial" w:cs="Arial"/>
+          <w:color w:val="666666"/>
+          <w:sz w:val="21"/>
+          <w:szCs w:val="21"/>
+        </w:rPr>
+        <w:t>생성하는</w:t>
+      </w:r>
+      <w:r>
+        <w:rPr>
+          <w:rFonts w:ascii="Arial" w:hAnsi="Arial" w:cs="Arial"/>
+          <w:color w:val="666666"/>
+          <w:sz w:val="21"/>
+          <w:szCs w:val="21"/>
+        </w:rPr>
+        <w:t xml:space="preserve"> </w:t>
+      </w:r>
+      <w:r>
+        <w:rPr>
+          <w:rFonts w:ascii="Arial" w:hAnsi="Arial" w:cs="Arial"/>
+          <w:color w:val="666666"/>
+          <w:sz w:val="21"/>
+          <w:szCs w:val="21"/>
+        </w:rPr>
+        <w:t>기술이</w:t>
+      </w:r>
+      <w:r>
+        <w:rPr>
+          <w:rFonts w:ascii="Arial" w:hAnsi="Arial" w:cs="Arial"/>
+          <w:color w:val="666666"/>
+          <w:sz w:val="21"/>
+          <w:szCs w:val="21"/>
+        </w:rPr>
+        <w:t xml:space="preserve"> </w:t>
+      </w:r>
+      <w:r>
+        <w:rPr>
+          <w:rFonts w:ascii="Arial" w:hAnsi="Arial" w:cs="Arial"/>
+          <w:color w:val="666666"/>
+          <w:sz w:val="21"/>
+          <w:szCs w:val="21"/>
+        </w:rPr>
+        <w:t>없었다</w:t>
+      </w:r>
+      <w:r>
+        <w:rPr>
+          <w:rFonts w:ascii="Arial" w:hAnsi="Arial" w:cs="Arial"/>
+          <w:color w:val="666666"/>
+          <w:sz w:val="21"/>
+          <w:szCs w:val="21"/>
+        </w:rPr>
+        <w:t xml:space="preserve">. </w:t>
+      </w:r>
+      <w:r>
+        <w:rPr>
+          <w:rFonts w:ascii="Arial" w:hAnsi="Arial" w:cs="Arial"/>
+          <w:color w:val="666666"/>
+          <w:sz w:val="21"/>
+          <w:szCs w:val="21"/>
+        </w:rPr>
+        <w:t>그리고</w:t>
+      </w:r>
+      <w:r>
+        <w:rPr>
+          <w:rFonts w:ascii="Arial" w:hAnsi="Arial" w:cs="Arial"/>
+          <w:color w:val="666666"/>
+          <w:sz w:val="21"/>
+          <w:szCs w:val="21"/>
+        </w:rPr>
+        <w:t xml:space="preserve"> </w:t>
+      </w:r>
+      <w:r>
+        <w:rPr>
+          <w:rFonts w:ascii="Arial" w:hAnsi="Arial" w:cs="Arial"/>
+          <w:color w:val="666666"/>
+          <w:sz w:val="21"/>
+          <w:szCs w:val="21"/>
+        </w:rPr>
+        <w:t>동적으로</w:t>
+      </w:r>
+      <w:r>
+        <w:rPr>
+          <w:rFonts w:ascii="Arial" w:hAnsi="Arial" w:cs="Arial"/>
+          <w:color w:val="666666"/>
+          <w:sz w:val="21"/>
+          <w:szCs w:val="21"/>
+        </w:rPr>
+        <w:t xml:space="preserve"> </w:t>
+      </w:r>
+      <w:r>
+        <w:rPr>
+          <w:rFonts w:ascii="Arial" w:hAnsi="Arial" w:cs="Arial"/>
+          <w:color w:val="666666"/>
+          <w:sz w:val="21"/>
+          <w:szCs w:val="21"/>
+        </w:rPr>
+        <w:t>인스턴스를</w:t>
+      </w:r>
+      <w:r>
+        <w:rPr>
+          <w:rFonts w:ascii="Arial" w:hAnsi="Arial" w:cs="Arial"/>
+          <w:color w:val="666666"/>
+          <w:sz w:val="21"/>
+          <w:szCs w:val="21"/>
+        </w:rPr>
+        <w:t xml:space="preserve"> </w:t>
+      </w:r>
+      <w:r>
+        <w:rPr>
+          <w:rFonts w:ascii="Arial" w:hAnsi="Arial" w:cs="Arial"/>
+          <w:color w:val="666666"/>
+          <w:sz w:val="21"/>
+          <w:szCs w:val="21"/>
+        </w:rPr>
+        <w:t>생성하는</w:t>
+      </w:r>
+      <w:r>
+        <w:rPr>
+          <w:rFonts w:ascii="Arial" w:hAnsi="Arial" w:cs="Arial"/>
+          <w:color w:val="666666"/>
+          <w:sz w:val="21"/>
+          <w:szCs w:val="21"/>
+        </w:rPr>
+        <w:t xml:space="preserve"> Reflection</w:t>
+      </w:r>
+      <w:r>
+        <w:rPr>
+          <w:rFonts w:ascii="Arial" w:hAnsi="Arial" w:cs="Arial"/>
+          <w:color w:val="666666"/>
+          <w:sz w:val="21"/>
+          <w:szCs w:val="21"/>
+        </w:rPr>
+        <w:t>으로</w:t>
+      </w:r>
+      <w:r>
+        <w:rPr>
+          <w:rFonts w:ascii="Arial" w:hAnsi="Arial" w:cs="Arial"/>
+          <w:color w:val="666666"/>
+          <w:sz w:val="21"/>
+          <w:szCs w:val="21"/>
+        </w:rPr>
+        <w:t xml:space="preserve"> </w:t>
+      </w:r>
+      <w:r>
+        <w:rPr>
+          <w:rFonts w:ascii="Arial" w:hAnsi="Arial" w:cs="Arial"/>
+          <w:color w:val="666666"/>
+          <w:sz w:val="21"/>
+          <w:szCs w:val="21"/>
+        </w:rPr>
+        <w:t>그</w:t>
+      </w:r>
+      <w:r>
+        <w:rPr>
+          <w:rFonts w:ascii="Arial" w:hAnsi="Arial" w:cs="Arial"/>
+          <w:color w:val="666666"/>
+          <w:sz w:val="21"/>
+          <w:szCs w:val="21"/>
+        </w:rPr>
+        <w:t xml:space="preserve"> </w:t>
+      </w:r>
+      <w:proofErr w:type="spellStart"/>
+      <w:r>
+        <w:rPr>
+          <w:rFonts w:ascii="Arial" w:hAnsi="Arial" w:cs="Arial"/>
+          <w:color w:val="666666"/>
+          <w:sz w:val="21"/>
+          <w:szCs w:val="21"/>
+        </w:rPr>
+        <w:t>역활을</w:t>
+      </w:r>
+      <w:proofErr w:type="spellEnd"/>
+      <w:r>
+        <w:rPr>
+          <w:rFonts w:ascii="Arial" w:hAnsi="Arial" w:cs="Arial"/>
+          <w:color w:val="666666"/>
+          <w:sz w:val="21"/>
+          <w:szCs w:val="21"/>
+        </w:rPr>
+        <w:t xml:space="preserve"> </w:t>
+      </w:r>
+      <w:r>
+        <w:rPr>
+          <w:rFonts w:ascii="Arial" w:hAnsi="Arial" w:cs="Arial"/>
+          <w:color w:val="666666"/>
+          <w:sz w:val="21"/>
+          <w:szCs w:val="21"/>
+        </w:rPr>
+        <w:t>대신하게</w:t>
+      </w:r>
+      <w:r>
+        <w:rPr>
+          <w:rFonts w:ascii="Arial" w:hAnsi="Arial" w:cs="Arial"/>
+          <w:color w:val="666666"/>
+          <w:sz w:val="21"/>
+          <w:szCs w:val="21"/>
+        </w:rPr>
+        <w:t xml:space="preserve"> </w:t>
+      </w:r>
+      <w:r>
+        <w:rPr>
+          <w:rFonts w:ascii="Arial" w:hAnsi="Arial" w:cs="Arial"/>
+          <w:color w:val="666666"/>
+          <w:sz w:val="21"/>
+          <w:szCs w:val="21"/>
+        </w:rPr>
+        <w:t>된다</w:t>
+      </w:r>
+      <w:r>
+        <w:rPr>
+          <w:rFonts w:ascii="Arial" w:hAnsi="Arial" w:cs="Arial"/>
+          <w:color w:val="666666"/>
+          <w:sz w:val="21"/>
+          <w:szCs w:val="21"/>
+        </w:rPr>
+        <w:t>.</w:t>
+      </w:r>
+    </w:p>
+    <w:p>
+      <w:r>
+        <w:rPr>
+          <w:rFonts w:ascii="Arial" w:hAnsi="Arial" w:cs="Arial"/>
+          <w:color w:val="666666"/>
+          <w:sz w:val="21"/>
+          <w:szCs w:val="21"/>
+        </w:rPr>
+        <w:br/>
+      </w:r>
+      <w:r>
+        <w:rPr>
+          <w:rFonts w:ascii="Arial" w:hAnsi="Arial" w:cs="Arial"/>
+          <w:color w:val="666666"/>
+          <w:sz w:val="21"/>
+          <w:szCs w:val="21"/>
+        </w:rPr>
+        <w:br/>
+      </w:r>
+      <w:r>
+        <w:rPr>
+          <w:rFonts w:ascii="Arial" w:hAnsi="Arial" w:cs="Arial"/>
+          <w:color w:val="666666"/>
+          <w:sz w:val="21"/>
+          <w:szCs w:val="21"/>
+          <w:shd w:val="clear" w:color="auto" w:fill="FFFFFF"/>
+        </w:rPr>
+        <w:t>출처</w:t>
+      </w:r>
+      <w:r>
+        <w:rPr>
+          <w:rFonts w:ascii="Arial" w:hAnsi="Arial" w:cs="Arial"/>
+          <w:color w:val="666666"/>
+          <w:sz w:val="21"/>
+          <w:szCs w:val="21"/>
+          <w:shd w:val="clear" w:color="auto" w:fill="FFFFFF"/>
+        </w:rPr>
+        <w:t>: </w:t>
+      </w:r>
+      <w:hyperlink r:id="rId10" w:history="1">
+        <w:r>
+          <w:rPr>
+            <w:rStyle w:val="a7"/>
+            <w:rFonts w:ascii="Arial" w:hAnsi="Arial" w:cs="Arial"/>
+            <w:color w:val="333333"/>
+            <w:sz w:val="21"/>
+            <w:szCs w:val="21"/>
+            <w:shd w:val="clear" w:color="auto" w:fill="FFFFFF"/>
+          </w:rPr>
+          <w:t>https://gyrfalcon.tistory.com/entry/Java-Reflection</w:t>
+        </w:r>
+      </w:hyperlink>
+      <w:r>
+        <w:rPr>
+          <w:rFonts w:ascii="Arial" w:hAnsi="Arial" w:cs="Arial"/>
+          <w:color w:val="666666"/>
+          <w:sz w:val="21"/>
+          <w:szCs w:val="21"/>
+          <w:shd w:val="clear" w:color="auto" w:fill="FFFFFF"/>
+        </w:rPr>
+        <w:t> [</w:t>
+      </w:r>
+      <w:proofErr w:type="spellStart"/>
+      <w:r>
+        <w:rPr>
+          <w:rFonts w:ascii="Arial" w:hAnsi="Arial" w:cs="Arial"/>
+          <w:color w:val="666666"/>
+          <w:sz w:val="21"/>
+          <w:szCs w:val="21"/>
+          <w:shd w:val="clear" w:color="auto" w:fill="FFFFFF"/>
+        </w:rPr>
+        <w:t>Minsub's</w:t>
+      </w:r>
+      <w:proofErr w:type="spellEnd"/>
+      <w:r>
+        <w:rPr>
+          <w:rFonts w:ascii="Arial" w:hAnsi="Arial" w:cs="Arial"/>
+          <w:color w:val="666666"/>
+          <w:sz w:val="21"/>
+          <w:szCs w:val="21"/>
+          <w:shd w:val="clear" w:color="auto" w:fill="FFFFFF"/>
+        </w:rPr>
+        <w:t xml:space="preserve"> Blog]</w:t>
+      </w:r>
+    </w:p>
+    <w:p>
+      <w:pPr>
+        <w:rPr>
+          <w:rFonts w:hint="eastAsia"/>
+        </w:rPr>
+      </w:pPr>
+    </w:p>
+    <w:p>
+      <w:r>
+        <w:t>Private field</w:t>
+      </w:r>
+      <w:r>
+        <w:rPr>
+          <w:rFonts w:hint="eastAsia"/>
+        </w:rPr>
+        <w:t xml:space="preserve">라 해도 </w:t>
+      </w:r>
+      <w:r>
+        <w:t>Field injection</w:t>
+      </w:r>
+      <w:r>
+        <w:rPr>
+          <w:rFonts w:hint="eastAsia"/>
+        </w:rPr>
+        <w:t>이 가능하다.</w:t>
+      </w:r>
+    </w:p>
+    <w:p>
       <w:pPr>
         <w:rPr>
           <w:rFonts w:hint="eastAsia"/>
@@ -1663,6 +3571,119 @@
     </w:lvl>
   </w:abstractNum>
   <w:abstractNum w:abstractNumId="1" w15:restartNumberingAfterBreak="0">
+    <w:nsid w:val="2300638E"/>
+    <w:multiLevelType w:val="multilevel"/>
+    <w:tmpl w:val="17CC5656"/>
+    <w:lvl w:ilvl="0">
+      <w:start w:val="1"/>
+      <w:numFmt w:val="decimal"/>
+      <w:lvlText w:val="%1."/>
+      <w:lvlJc w:val="left"/>
+      <w:pPr>
+        <w:tabs>
+          <w:tab w:val="num" w:pos="720"/>
+        </w:tabs>
+        <w:ind w:left="720" w:hanging="360"/>
+      </w:pPr>
+    </w:lvl>
+    <w:lvl w:ilvl="1" w:tentative="1">
+      <w:start w:val="1"/>
+      <w:numFmt w:val="decimal"/>
+      <w:lvlText w:val="%2."/>
+      <w:lvlJc w:val="left"/>
+      <w:pPr>
+        <w:tabs>
+          <w:tab w:val="num" w:pos="1440"/>
+        </w:tabs>
+        <w:ind w:left="1440" w:hanging="360"/>
+      </w:pPr>
+    </w:lvl>
+    <w:lvl w:ilvl="2" w:tentative="1">
+      <w:start w:val="1"/>
+      <w:numFmt w:val="decimal"/>
+      <w:lvlText w:val="%3."/>
+      <w:lvlJc w:val="left"/>
+      <w:pPr>
+        <w:tabs>
+          <w:tab w:val="num" w:pos="2160"/>
+        </w:tabs>
+        <w:ind w:left="2160" w:hanging="360"/>
+      </w:pPr>
+    </w:lvl>
+    <w:lvl w:ilvl="3" w:tentative="1">
+      <w:start w:val="1"/>
+      <w:numFmt w:val="decimal"/>
+      <w:lvlText w:val="%4."/>
+      <w:lvlJc w:val="left"/>
+      <w:pPr>
+        <w:tabs>
+          <w:tab w:val="num" w:pos="2880"/>
+        </w:tabs>
+        <w:ind w:left="2880" w:hanging="360"/>
+      </w:pPr>
+    </w:lvl>
+    <w:lvl w:ilvl="4" w:tentative="1">
+      <w:start w:val="1"/>
+      <w:numFmt w:val="decimal"/>
+      <w:lvlText w:val="%5."/>
+      <w:lvlJc w:val="left"/>
+      <w:pPr>
+        <w:tabs>
+          <w:tab w:val="num" w:pos="3600"/>
+        </w:tabs>
+        <w:ind w:left="3600" w:hanging="360"/>
+      </w:pPr>
+    </w:lvl>
+    <w:lvl w:ilvl="5" w:tentative="1">
+      <w:start w:val="1"/>
+      <w:numFmt w:val="decimal"/>
+      <w:lvlText w:val="%6."/>
+      <w:lvlJc w:val="left"/>
+      <w:pPr>
+        <w:tabs>
+          <w:tab w:val="num" w:pos="4320"/>
+        </w:tabs>
+        <w:ind w:left="4320" w:hanging="360"/>
+      </w:pPr>
+    </w:lvl>
+    <w:lvl w:ilvl="6" w:tentative="1">
+      <w:start w:val="1"/>
+      <w:numFmt w:val="decimal"/>
+      <w:lvlText w:val="%7."/>
+      <w:lvlJc w:val="left"/>
+      <w:pPr>
+        <w:tabs>
+          <w:tab w:val="num" w:pos="5040"/>
+        </w:tabs>
+        <w:ind w:left="5040" w:hanging="360"/>
+      </w:pPr>
+    </w:lvl>
+    <w:lvl w:ilvl="7" w:tentative="1">
+      <w:start w:val="1"/>
+      <w:numFmt w:val="decimal"/>
+      <w:lvlText w:val="%8."/>
+      <w:lvlJc w:val="left"/>
+      <w:pPr>
+        <w:tabs>
+          <w:tab w:val="num" w:pos="5760"/>
+        </w:tabs>
+        <w:ind w:left="5760" w:hanging="360"/>
+      </w:pPr>
+    </w:lvl>
+    <w:lvl w:ilvl="8" w:tentative="1">
+      <w:start w:val="1"/>
+      <w:numFmt w:val="decimal"/>
+      <w:lvlText w:val="%9."/>
+      <w:lvlJc w:val="left"/>
+      <w:pPr>
+        <w:tabs>
+          <w:tab w:val="num" w:pos="6480"/>
+        </w:tabs>
+        <w:ind w:left="6480" w:hanging="360"/>
+      </w:pPr>
+    </w:lvl>
+  </w:abstractNum>
+  <w:abstractNum w:abstractNumId="2" w15:restartNumberingAfterBreak="0">
     <w:nsid w:val="512A7177"/>
     <w:multiLevelType w:val="hybridMultilevel"/>
     <w:tmpl w:val="2D64B7D6"/>
@@ -1774,7 +3795,7 @@
       </w:rPr>
     </w:lvl>
   </w:abstractNum>
-  <w:abstractNum w:abstractNumId="2" w15:restartNumberingAfterBreak="0">
+  <w:abstractNum w:abstractNumId="3" w15:restartNumberingAfterBreak="0">
     <w:nsid w:val="79C01876"/>
     <w:multiLevelType w:val="hybridMultilevel"/>
     <w:tmpl w:val="F4BC85E6"/>
@@ -1886,7 +3907,7 @@
       </w:rPr>
     </w:lvl>
   </w:abstractNum>
-  <w:abstractNum w:abstractNumId="3" w15:restartNumberingAfterBreak="0">
+  <w:abstractNum w:abstractNumId="4" w15:restartNumberingAfterBreak="0">
     <w:nsid w:val="7D672798"/>
     <w:multiLevelType w:val="hybridMultilevel"/>
     <w:tmpl w:val="284E81D4"/>
@@ -1976,16 +3997,19 @@
     </w:lvl>
   </w:abstractNum>
   <w:num w:numId="1">
-    <w:abstractNumId w:val="1"/>
+    <w:abstractNumId w:val="2"/>
   </w:num>
   <w:num w:numId="2">
-    <w:abstractNumId w:val="2"/>
+    <w:abstractNumId w:val="3"/>
   </w:num>
   <w:num w:numId="3">
     <w:abstractNumId w:val="0"/>
   </w:num>
   <w:num w:numId="4">
-    <w:abstractNumId w:val="3"/>
+    <w:abstractNumId w:val="4"/>
+  </w:num>
+  <w:num w:numId="5">
+    <w:abstractNumId w:val="1"/>
   </w:num>
 </w:numbering>
 </file>
@@ -2502,6 +4526,131 @@
       <w:u w:val="single"/>
     </w:rPr>
   </w:style>
+  <w:style w:type="paragraph" w:customStyle="1" w:styleId="l0">
+    <w:name w:val="l0"/>
+    <w:basedOn w:val="a"/>
+    <w:rsid w:val="007F0B3A"/>
+    <w:pPr>
+      <w:widowControl/>
+      <w:wordWrap/>
+      <w:autoSpaceDE/>
+      <w:autoSpaceDN/>
+      <w:spacing w:before="100" w:beforeAutospacing="1" w:after="100" w:afterAutospacing="1" w:line="240" w:lineRule="auto"/>
+      <w:jc w:val="left"/>
+    </w:pPr>
+    <w:rPr>
+      <w:rFonts w:ascii="굴림" w:eastAsia="굴림" w:hAnsi="굴림" w:cs="굴림"/>
+      <w:kern w:val="0"/>
+      <w:sz w:val="24"/>
+      <w:szCs w:val="24"/>
+    </w:rPr>
+  </w:style>
+  <w:style w:type="character" w:customStyle="1" w:styleId="pln">
+    <w:name w:val="pln"/>
+    <w:basedOn w:val="a0"/>
+    <w:rsid w:val="007F0B3A"/>
+  </w:style>
+  <w:style w:type="character" w:customStyle="1" w:styleId="com">
+    <w:name w:val="com"/>
+    <w:basedOn w:val="a0"/>
+    <w:rsid w:val="007F0B3A"/>
+  </w:style>
+  <w:style w:type="paragraph" w:customStyle="1" w:styleId="l1">
+    <w:name w:val="l1"/>
+    <w:basedOn w:val="a"/>
+    <w:rsid w:val="007F0B3A"/>
+    <w:pPr>
+      <w:widowControl/>
+      <w:wordWrap/>
+      <w:autoSpaceDE/>
+      <w:autoSpaceDN/>
+      <w:spacing w:before="100" w:beforeAutospacing="1" w:after="100" w:afterAutospacing="1" w:line="240" w:lineRule="auto"/>
+      <w:jc w:val="left"/>
+    </w:pPr>
+    <w:rPr>
+      <w:rFonts w:ascii="굴림" w:eastAsia="굴림" w:hAnsi="굴림" w:cs="굴림"/>
+      <w:kern w:val="0"/>
+      <w:sz w:val="24"/>
+      <w:szCs w:val="24"/>
+    </w:rPr>
+  </w:style>
+  <w:style w:type="character" w:customStyle="1" w:styleId="kwd">
+    <w:name w:val="kwd"/>
+    <w:basedOn w:val="a0"/>
+    <w:rsid w:val="007F0B3A"/>
+  </w:style>
+  <w:style w:type="character" w:customStyle="1" w:styleId="typ">
+    <w:name w:val="typ"/>
+    <w:basedOn w:val="a0"/>
+    <w:rsid w:val="007F0B3A"/>
+  </w:style>
+  <w:style w:type="character" w:customStyle="1" w:styleId="pun">
+    <w:name w:val="pun"/>
+    <w:basedOn w:val="a0"/>
+    <w:rsid w:val="007F0B3A"/>
+  </w:style>
+  <w:style w:type="paragraph" w:customStyle="1" w:styleId="l2">
+    <w:name w:val="l2"/>
+    <w:basedOn w:val="a"/>
+    <w:rsid w:val="007F0B3A"/>
+    <w:pPr>
+      <w:widowControl/>
+      <w:wordWrap/>
+      <w:autoSpaceDE/>
+      <w:autoSpaceDN/>
+      <w:spacing w:before="100" w:beforeAutospacing="1" w:after="100" w:afterAutospacing="1" w:line="240" w:lineRule="auto"/>
+      <w:jc w:val="left"/>
+    </w:pPr>
+    <w:rPr>
+      <w:rFonts w:ascii="굴림" w:eastAsia="굴림" w:hAnsi="굴림" w:cs="굴림"/>
+      <w:kern w:val="0"/>
+      <w:sz w:val="24"/>
+      <w:szCs w:val="24"/>
+    </w:rPr>
+  </w:style>
+  <w:style w:type="character" w:customStyle="1" w:styleId="str">
+    <w:name w:val="str"/>
+    <w:basedOn w:val="a0"/>
+    <w:rsid w:val="007F0B3A"/>
+  </w:style>
+  <w:style w:type="paragraph" w:customStyle="1" w:styleId="l3">
+    <w:name w:val="l3"/>
+    <w:basedOn w:val="a"/>
+    <w:rsid w:val="007F0B3A"/>
+    <w:pPr>
+      <w:widowControl/>
+      <w:wordWrap/>
+      <w:autoSpaceDE/>
+      <w:autoSpaceDN/>
+      <w:spacing w:before="100" w:beforeAutospacing="1" w:after="100" w:afterAutospacing="1" w:line="240" w:lineRule="auto"/>
+      <w:jc w:val="left"/>
+    </w:pPr>
+    <w:rPr>
+      <w:rFonts w:ascii="굴림" w:eastAsia="굴림" w:hAnsi="굴림" w:cs="굴림"/>
+      <w:kern w:val="0"/>
+      <w:sz w:val="24"/>
+      <w:szCs w:val="24"/>
+    </w:rPr>
+  </w:style>
+  <w:style w:type="paragraph" w:customStyle="1" w:styleId="l4">
+    <w:name w:val="l4"/>
+    <w:basedOn w:val="a"/>
+    <w:rsid w:val="007F0B3A"/>
+    <w:pPr>
+      <w:widowControl/>
+      <w:wordWrap/>
+      <w:autoSpaceDE/>
+      <w:autoSpaceDN/>
+      <w:spacing w:before="100" w:beforeAutospacing="1" w:after="100" w:afterAutospacing="1" w:line="240" w:lineRule="auto"/>
+      <w:jc w:val="left"/>
+    </w:pPr>
+    <w:rPr>
+      <w:rFonts w:ascii="굴림" w:eastAsia="굴림" w:hAnsi="굴림" w:cs="굴림"/>
+      <w:kern w:val="0"/>
+      <w:sz w:val="24"/>
+      <w:szCs w:val="24"/>
+    </w:rPr>
+  </w:style>
 </w:styles>
 </file>
 

</xml_diff>

<commit_message>
Lifecycle Annotation practice update #2
</commit_message>
<xml_diff>
--- a/Spring courses note.docx
+++ b/Spring courses note.docx
@@ -1628,11 +1628,6 @@
       </w:r>
     </w:p>
     <w:p>
-      <w:pPr>
-        <w:rPr>
-          <w:rFonts w:hint="eastAsia"/>
-        </w:rPr>
-      </w:pPr>
       <w:r>
         <w:rPr>
           <w:rFonts w:hint="eastAsia"/>
@@ -3435,13 +3430,7 @@
         <w:t xml:space="preserve"> Blog]</w:t>
       </w:r>
     </w:p>
-    <w:p>
-      <w:pPr>
-        <w:rPr>
-          <w:rFonts w:hint="eastAsia"/>
-        </w:rPr>
-      </w:pPr>
-    </w:p>
+    <w:p/>
     <w:p>
       <w:r>
         <w:t>Private field</w:t>
@@ -3463,11 +3452,1826 @@
       </w:r>
     </w:p>
     <w:p>
-      <w:pPr>
-        <w:rPr>
-          <w:rFonts w:hint="eastAsia"/>
-        </w:rPr>
-      </w:pPr>
+      <w:proofErr w:type="spellStart"/>
+      <w:r>
+        <w:rPr>
+          <w:rFonts w:hint="eastAsia"/>
+        </w:rPr>
+        <w:t>R</w:t>
+      </w:r>
+      <w:r>
+        <w:t>eflextion</w:t>
+      </w:r>
+      <w:proofErr w:type="spellEnd"/>
+      <w:r>
+        <w:rPr>
+          <w:rFonts w:hint="eastAsia"/>
+        </w:rPr>
+        <w:t xml:space="preserve">을통해 </w:t>
+      </w:r>
+      <w:r>
+        <w:t>set</w:t>
+      </w:r>
+      <w:r>
+        <w:rPr>
+          <w:rFonts w:hint="eastAsia"/>
+        </w:rPr>
+        <w:t>한다.</w:t>
+      </w:r>
+    </w:p>
+    <w:p>
+      <w:proofErr w:type="spellStart"/>
+      <w:r>
+        <w:t>Reflextion</w:t>
+      </w:r>
+      <w:proofErr w:type="spellEnd"/>
+      <w:r>
+        <w:t xml:space="preserve"> </w:t>
+      </w:r>
+      <w:r>
+        <w:rPr>
+          <w:rFonts w:hint="eastAsia"/>
+        </w:rPr>
+        <w:t>사용에 대한 블로그</w:t>
+      </w:r>
+    </w:p>
+    <w:p>
+      <w:hyperlink r:id="rId11" w:history="1">
+        <w:r>
+          <w:rPr>
+            <w:rStyle w:val="a7"/>
+          </w:rPr>
+          <w:t>https://codechacha.com/ko/reflection/</w:t>
+        </w:r>
+      </w:hyperlink>
+    </w:p>
+    <w:p/>
+    <w:p>
+      <w:r>
+        <w:t>3</w:t>
+      </w:r>
+      <w:r>
+        <w:rPr>
+          <w:rFonts w:hint="eastAsia"/>
+        </w:rPr>
+        <w:t>개의 i</w:t>
+      </w:r>
+      <w:r>
+        <w:t xml:space="preserve">njection </w:t>
+      </w:r>
+      <w:r>
+        <w:rPr>
+          <w:rFonts w:hint="eastAsia"/>
+        </w:rPr>
+        <w:t>모드 같은 능력을 가지니 아무거나 원하는 거 일관서 있게 사용해라.</w:t>
+      </w:r>
+    </w:p>
+    <w:p>
+      <w:pPr>
+        <w:widowControl/>
+        <w:shd w:val="clear" w:color="auto" w:fill="2B2B2B"/>
+        <w:tabs>
+          <w:tab w:val="left" w:pos="916"/>
+          <w:tab w:val="left" w:pos="1832"/>
+          <w:tab w:val="left" w:pos="2748"/>
+          <w:tab w:val="left" w:pos="3664"/>
+          <w:tab w:val="left" w:pos="4580"/>
+          <w:tab w:val="left" w:pos="5496"/>
+          <w:tab w:val="left" w:pos="6412"/>
+          <w:tab w:val="left" w:pos="7328"/>
+          <w:tab w:val="left" w:pos="8244"/>
+          <w:tab w:val="left" w:pos="9160"/>
+          <w:tab w:val="left" w:pos="10076"/>
+          <w:tab w:val="left" w:pos="10992"/>
+          <w:tab w:val="left" w:pos="11908"/>
+          <w:tab w:val="left" w:pos="12824"/>
+          <w:tab w:val="left" w:pos="13740"/>
+          <w:tab w:val="left" w:pos="14656"/>
+        </w:tabs>
+        <w:wordWrap/>
+        <w:autoSpaceDE/>
+        <w:autoSpaceDN/>
+        <w:spacing w:after="0" w:line="240" w:lineRule="auto"/>
+        <w:jc w:val="left"/>
+        <w:rPr>
+          <w:rFonts w:ascii="Courier New" w:eastAsia="굴림체" w:hAnsi="Courier New" w:cs="Courier New"/>
+          <w:color w:val="A9B7C6"/>
+          <w:kern w:val="0"/>
+          <w:szCs w:val="20"/>
+        </w:rPr>
+      </w:pPr>
+      <w:r>
+        <w:rPr>
+          <w:rFonts w:ascii="Courier New" w:eastAsia="굴림체" w:hAnsi="Courier New" w:cs="Courier New"/>
+          <w:color w:val="A9B7C6"/>
+          <w:kern w:val="0"/>
+          <w:szCs w:val="20"/>
+        </w:rPr>
+        <w:br/>
+      </w:r>
+      <w:r>
+        <w:rPr>
+          <w:rFonts w:ascii="Courier New" w:eastAsia="굴림체" w:hAnsi="Courier New" w:cs="Courier New"/>
+          <w:color w:val="BBB529"/>
+          <w:kern w:val="0"/>
+          <w:szCs w:val="20"/>
+        </w:rPr>
+        <w:t>@Component</w:t>
+      </w:r>
+      <w:r>
+        <w:rPr>
+          <w:rFonts w:ascii="Courier New" w:eastAsia="굴림체" w:hAnsi="Courier New" w:cs="Courier New"/>
+          <w:color w:val="BBB529"/>
+          <w:kern w:val="0"/>
+          <w:szCs w:val="20"/>
+        </w:rPr>
+        <w:br/>
+      </w:r>
+      <w:r>
+        <w:rPr>
+          <w:rFonts w:ascii="Courier New" w:eastAsia="굴림체" w:hAnsi="Courier New" w:cs="Courier New"/>
+          <w:color w:val="CC7832"/>
+          <w:kern w:val="0"/>
+          <w:szCs w:val="20"/>
+        </w:rPr>
+        <w:t xml:space="preserve">public class </w:t>
+      </w:r>
+      <w:proofErr w:type="spellStart"/>
+      <w:r>
+        <w:rPr>
+          <w:rFonts w:ascii="Courier New" w:eastAsia="굴림체" w:hAnsi="Courier New" w:cs="Courier New"/>
+          <w:color w:val="A9B7C6"/>
+          <w:kern w:val="0"/>
+          <w:szCs w:val="20"/>
+        </w:rPr>
+        <w:t>TennisCoach</w:t>
+      </w:r>
+      <w:proofErr w:type="spellEnd"/>
+      <w:r>
+        <w:rPr>
+          <w:rFonts w:ascii="Courier New" w:eastAsia="굴림체" w:hAnsi="Courier New" w:cs="Courier New"/>
+          <w:color w:val="A9B7C6"/>
+          <w:kern w:val="0"/>
+          <w:szCs w:val="20"/>
+        </w:rPr>
+        <w:t xml:space="preserve"> </w:t>
+      </w:r>
+      <w:r>
+        <w:rPr>
+          <w:rFonts w:ascii="Courier New" w:eastAsia="굴림체" w:hAnsi="Courier New" w:cs="Courier New"/>
+          <w:color w:val="CC7832"/>
+          <w:kern w:val="0"/>
+          <w:szCs w:val="20"/>
+        </w:rPr>
+        <w:t xml:space="preserve">implements </w:t>
+      </w:r>
+      <w:r>
+        <w:rPr>
+          <w:rFonts w:ascii="Courier New" w:eastAsia="굴림체" w:hAnsi="Courier New" w:cs="Courier New"/>
+          <w:color w:val="A9B7C6"/>
+          <w:kern w:val="0"/>
+          <w:szCs w:val="20"/>
+        </w:rPr>
+        <w:t>Coach {</w:t>
+      </w:r>
+      <w:r>
+        <w:rPr>
+          <w:rFonts w:ascii="Courier New" w:eastAsia="굴림체" w:hAnsi="Courier New" w:cs="Courier New"/>
+          <w:color w:val="A9B7C6"/>
+          <w:kern w:val="0"/>
+          <w:szCs w:val="20"/>
+        </w:rPr>
+        <w:br/>
+        <w:t xml:space="preserve">    </w:t>
+      </w:r>
+      <w:r>
+        <w:rPr>
+          <w:rFonts w:ascii="Courier New" w:eastAsia="굴림체" w:hAnsi="Courier New" w:cs="Courier New"/>
+          <w:color w:val="BBB529"/>
+          <w:kern w:val="0"/>
+          <w:szCs w:val="20"/>
+        </w:rPr>
+        <w:t>@Autowired</w:t>
+      </w:r>
+      <w:r>
+        <w:rPr>
+          <w:rFonts w:ascii="Courier New" w:eastAsia="굴림체" w:hAnsi="Courier New" w:cs="Courier New"/>
+          <w:color w:val="BBB529"/>
+          <w:kern w:val="0"/>
+          <w:szCs w:val="20"/>
+        </w:rPr>
+        <w:br/>
+        <w:t xml:space="preserve">    @Qualifier</w:t>
+      </w:r>
+      <w:r>
+        <w:rPr>
+          <w:rFonts w:ascii="Courier New" w:eastAsia="굴림체" w:hAnsi="Courier New" w:cs="Courier New"/>
+          <w:color w:val="A9B7C6"/>
+          <w:kern w:val="0"/>
+          <w:szCs w:val="20"/>
+        </w:rPr>
+        <w:t>(</w:t>
+      </w:r>
+      <w:r>
+        <w:rPr>
+          <w:rFonts w:ascii="Courier New" w:eastAsia="굴림체" w:hAnsi="Courier New" w:cs="Courier New"/>
+          <w:color w:val="6A8759"/>
+          <w:kern w:val="0"/>
+          <w:szCs w:val="20"/>
+        </w:rPr>
+        <w:t>"happyFortuneService"</w:t>
+      </w:r>
+      <w:r>
+        <w:rPr>
+          <w:rFonts w:ascii="Courier New" w:eastAsia="굴림체" w:hAnsi="Courier New" w:cs="Courier New"/>
+          <w:color w:val="A9B7C6"/>
+          <w:kern w:val="0"/>
+          <w:szCs w:val="20"/>
+        </w:rPr>
+        <w:t>)</w:t>
+      </w:r>
+      <w:r>
+        <w:rPr>
+          <w:rFonts w:ascii="Courier New" w:eastAsia="굴림체" w:hAnsi="Courier New" w:cs="Courier New"/>
+          <w:color w:val="A9B7C6"/>
+          <w:kern w:val="0"/>
+          <w:szCs w:val="20"/>
+        </w:rPr>
+        <w:br/>
+        <w:t xml:space="preserve">    </w:t>
+      </w:r>
+      <w:r>
+        <w:rPr>
+          <w:rFonts w:ascii="Courier New" w:eastAsia="굴림체" w:hAnsi="Courier New" w:cs="Courier New"/>
+          <w:color w:val="CC7832"/>
+          <w:kern w:val="0"/>
+          <w:szCs w:val="20"/>
+        </w:rPr>
+        <w:t xml:space="preserve">private </w:t>
+      </w:r>
+      <w:proofErr w:type="spellStart"/>
+      <w:r>
+        <w:rPr>
+          <w:rFonts w:ascii="Courier New" w:eastAsia="굴림체" w:hAnsi="Courier New" w:cs="Courier New"/>
+          <w:color w:val="A9B7C6"/>
+          <w:kern w:val="0"/>
+          <w:szCs w:val="20"/>
+        </w:rPr>
+        <w:t>FortuneService</w:t>
+      </w:r>
+      <w:proofErr w:type="spellEnd"/>
+      <w:r>
+        <w:rPr>
+          <w:rFonts w:ascii="Courier New" w:eastAsia="굴림체" w:hAnsi="Courier New" w:cs="Courier New"/>
+          <w:color w:val="A9B7C6"/>
+          <w:kern w:val="0"/>
+          <w:szCs w:val="20"/>
+        </w:rPr>
+        <w:t xml:space="preserve"> </w:t>
+      </w:r>
+      <w:proofErr w:type="spellStart"/>
+      <w:r>
+        <w:rPr>
+          <w:rFonts w:ascii="Courier New" w:eastAsia="굴림체" w:hAnsi="Courier New" w:cs="Courier New"/>
+          <w:color w:val="9876AA"/>
+          <w:kern w:val="0"/>
+          <w:szCs w:val="20"/>
+        </w:rPr>
+        <w:t>fortuneService</w:t>
+      </w:r>
+      <w:proofErr w:type="spellEnd"/>
+      <w:r>
+        <w:rPr>
+          <w:rFonts w:ascii="Courier New" w:eastAsia="굴림체" w:hAnsi="Courier New" w:cs="Courier New"/>
+          <w:color w:val="CC7832"/>
+          <w:kern w:val="0"/>
+          <w:szCs w:val="20"/>
+        </w:rPr>
+        <w:t>;</w:t>
+      </w:r>
+      <w:r>
+        <w:rPr>
+          <w:rFonts w:ascii="Courier New" w:eastAsia="굴림체" w:hAnsi="Courier New" w:cs="Courier New"/>
+          <w:color w:val="CC7832"/>
+          <w:kern w:val="0"/>
+          <w:szCs w:val="20"/>
+        </w:rPr>
+        <w:br/>
+      </w:r>
+      <w:r>
+        <w:rPr>
+          <w:rFonts w:ascii="Courier New" w:eastAsia="굴림체" w:hAnsi="Courier New" w:cs="Courier New"/>
+          <w:color w:val="808080"/>
+          <w:kern w:val="0"/>
+          <w:szCs w:val="20"/>
+        </w:rPr>
+        <w:t>//    So, the first thing Spring will do</w:t>
+      </w:r>
+      <w:r>
+        <w:rPr>
+          <w:rFonts w:ascii="Courier New" w:eastAsia="굴림체" w:hAnsi="Courier New" w:cs="Courier New"/>
+          <w:color w:val="808080"/>
+          <w:kern w:val="0"/>
+          <w:szCs w:val="20"/>
+        </w:rPr>
+        <w:br/>
+        <w:t>//    is it will actually construct the class</w:t>
+      </w:r>
+      <w:r>
+        <w:rPr>
+          <w:rFonts w:ascii="Courier New" w:eastAsia="굴림체" w:hAnsi="Courier New" w:cs="Courier New"/>
+          <w:color w:val="808080"/>
+          <w:kern w:val="0"/>
+          <w:szCs w:val="20"/>
+        </w:rPr>
+        <w:br/>
+        <w:t>//    by calling the default constructor</w:t>
+      </w:r>
+      <w:r>
+        <w:rPr>
+          <w:rFonts w:ascii="Courier New" w:eastAsia="굴림체" w:hAnsi="Courier New" w:cs="Courier New"/>
+          <w:color w:val="808080"/>
+          <w:kern w:val="0"/>
+          <w:szCs w:val="20"/>
+        </w:rPr>
+        <w:br/>
+        <w:t>//    and then it will actually inject</w:t>
+      </w:r>
+      <w:r>
+        <w:rPr>
+          <w:rFonts w:ascii="Courier New" w:eastAsia="굴림체" w:hAnsi="Courier New" w:cs="Courier New"/>
+          <w:color w:val="808080"/>
+          <w:kern w:val="0"/>
+          <w:szCs w:val="20"/>
+        </w:rPr>
+        <w:br/>
+        <w:t xml:space="preserve">//    a </w:t>
+      </w:r>
+      <w:proofErr w:type="spellStart"/>
+      <w:r>
+        <w:rPr>
+          <w:rFonts w:ascii="Courier New" w:eastAsia="굴림체" w:hAnsi="Courier New" w:cs="Courier New"/>
+          <w:color w:val="808080"/>
+          <w:kern w:val="0"/>
+          <w:szCs w:val="20"/>
+        </w:rPr>
+        <w:t>fortuneService</w:t>
+      </w:r>
+      <w:proofErr w:type="spellEnd"/>
+      <w:r>
+        <w:rPr>
+          <w:rFonts w:ascii="Courier New" w:eastAsia="굴림체" w:hAnsi="Courier New" w:cs="Courier New"/>
+          <w:color w:val="808080"/>
+          <w:kern w:val="0"/>
+          <w:szCs w:val="20"/>
+        </w:rPr>
+        <w:t xml:space="preserve"> implementation directly into this class</w:t>
+      </w:r>
+      <w:r>
+        <w:rPr>
+          <w:rFonts w:ascii="Courier New" w:eastAsia="굴림체" w:hAnsi="Courier New" w:cs="Courier New"/>
+          <w:color w:val="808080"/>
+          <w:kern w:val="0"/>
+          <w:szCs w:val="20"/>
+        </w:rPr>
+        <w:br/>
+        <w:t>//    making use of some Java technology called Reflection.</w:t>
+      </w:r>
+    </w:p>
+    <w:p/>
+    <w:p>
+      <w:r>
+        <w:t>Qualifier</w:t>
+      </w:r>
+      <w:r>
+        <w:rPr>
+          <w:rFonts w:hint="eastAsia"/>
+        </w:rPr>
+        <w:t xml:space="preserve">은 우리가 원하는 </w:t>
+      </w:r>
+      <w:r>
+        <w:t xml:space="preserve">service </w:t>
+      </w:r>
+      <w:r>
+        <w:rPr>
+          <w:rFonts w:hint="eastAsia"/>
+        </w:rPr>
+        <w:t xml:space="preserve">객체가 여러 개일 경우 여러 객체가 </w:t>
+      </w:r>
+      <w:proofErr w:type="gramStart"/>
+      <w:r>
+        <w:rPr>
+          <w:rFonts w:hint="eastAsia"/>
+        </w:rPr>
+        <w:t>상속 받았을</w:t>
+      </w:r>
+      <w:proofErr w:type="gramEnd"/>
+      <w:r>
+        <w:rPr>
+          <w:rFonts w:hint="eastAsia"/>
+        </w:rPr>
+        <w:t xml:space="preserve"> 경우 서브클래스 중 어떤 것을 결정할지 u</w:t>
+      </w:r>
+      <w:r>
+        <w:t>nique</w:t>
+      </w:r>
+      <w:r>
+        <w:rPr>
+          <w:rFonts w:hint="eastAsia"/>
+        </w:rPr>
+        <w:t>하게 해주는 A</w:t>
+      </w:r>
+      <w:r>
+        <w:t>nnotation</w:t>
+      </w:r>
+      <w:r>
+        <w:rPr>
+          <w:rFonts w:hint="eastAsia"/>
+        </w:rPr>
+        <w:t>이다.</w:t>
+      </w:r>
+    </w:p>
+    <w:p/>
+    <w:p/>
+    <w:p/>
+    <w:p>
+      <w:pPr>
+        <w:rPr>
+          <w:rFonts w:ascii="Segoe UI" w:hAnsi="Segoe UI" w:cs="Segoe UI"/>
+          <w:color w:val="29303B"/>
+          <w:sz w:val="54"/>
+          <w:szCs w:val="54"/>
+          <w:shd w:val="clear" w:color="auto" w:fill="FFFFFF"/>
+        </w:rPr>
+      </w:pPr>
+      <w:r>
+        <w:rPr>
+          <w:rFonts w:ascii="Segoe UI" w:hAnsi="Segoe UI" w:cs="Segoe UI"/>
+          <w:color w:val="29303B"/>
+          <w:sz w:val="54"/>
+          <w:szCs w:val="54"/>
+          <w:shd w:val="clear" w:color="auto" w:fill="FFFFFF"/>
+        </w:rPr>
+        <w:lastRenderedPageBreak/>
+        <w:t>Default Bean Names – </w:t>
+      </w:r>
+    </w:p>
+    <w:p>
+      <w:r>
+        <w:rPr>
+          <w:rFonts w:hint="eastAsia"/>
+        </w:rPr>
+        <w:t>D</w:t>
+      </w:r>
+      <w:r>
+        <w:t>efault Bean Names</w:t>
+      </w:r>
+      <w:r>
+        <w:rPr>
+          <w:rFonts w:hint="eastAsia"/>
+        </w:rPr>
+        <w:t>는 특별한 r</w:t>
+      </w:r>
+      <w:r>
+        <w:t>ule</w:t>
+      </w:r>
+      <w:r>
+        <w:rPr>
+          <w:rFonts w:hint="eastAsia"/>
+        </w:rPr>
+        <w:t>을 따른다.</w:t>
+      </w:r>
+    </w:p>
+    <w:p>
+      <w:pPr>
+        <w:rPr>
+          <w:rFonts w:hint="eastAsia"/>
+        </w:rPr>
+      </w:pPr>
+      <w:r>
+        <w:rPr>
+          <w:rStyle w:val="a6"/>
+          <w:rFonts w:ascii="Segoe UI" w:hAnsi="Segoe UI" w:cs="Segoe UI"/>
+          <w:color w:val="29303B"/>
+          <w:sz w:val="27"/>
+          <w:szCs w:val="27"/>
+          <w:shd w:val="clear" w:color="auto" w:fill="FFFFFF"/>
+        </w:rPr>
+        <w:t xml:space="preserve">Java Beans </w:t>
+      </w:r>
+      <w:proofErr w:type="spellStart"/>
+      <w:r>
+        <w:rPr>
+          <w:rStyle w:val="a6"/>
+          <w:rFonts w:ascii="Segoe UI" w:hAnsi="Segoe UI" w:cs="Segoe UI"/>
+          <w:color w:val="29303B"/>
+          <w:sz w:val="27"/>
+          <w:szCs w:val="27"/>
+          <w:shd w:val="clear" w:color="auto" w:fill="FFFFFF"/>
+        </w:rPr>
+        <w:t>Introspector</w:t>
+      </w:r>
+      <w:proofErr w:type="spellEnd"/>
+      <w:r>
+        <w:rPr>
+          <w:rFonts w:hint="eastAsia"/>
+        </w:rPr>
+        <w:t xml:space="preserve"> </w:t>
+      </w:r>
+      <w:r>
+        <w:rPr>
+          <w:rFonts w:hint="eastAsia"/>
+        </w:rPr>
+        <w:t>뒤에서는 이를 사용하여 작업한다.</w:t>
+      </w:r>
+      <w:r>
+        <w:t xml:space="preserve"> </w:t>
+      </w:r>
+      <w:r>
+        <w:rPr>
+          <w:rFonts w:hint="eastAsia"/>
+        </w:rPr>
+        <w:t xml:space="preserve">아래는 </w:t>
+      </w:r>
+      <w:r>
+        <w:t xml:space="preserve">key </w:t>
+      </w:r>
+      <w:r>
+        <w:rPr>
+          <w:rFonts w:hint="eastAsia"/>
+        </w:rPr>
+        <w:t>m</w:t>
+      </w:r>
+      <w:r>
+        <w:t>ethod</w:t>
+      </w:r>
+      <w:r>
+        <w:rPr>
+          <w:rFonts w:hint="eastAsia"/>
+        </w:rPr>
+        <w:t xml:space="preserve">에 대한 </w:t>
+      </w:r>
+      <w:r>
+        <w:t xml:space="preserve">documentation </w:t>
+      </w:r>
+      <w:r>
+        <w:rPr>
+          <w:rFonts w:hint="eastAsia"/>
+        </w:rPr>
+        <w:t>문서이다.</w:t>
+      </w:r>
+    </w:p>
+    <w:p>
+      <w:r>
+        <w:rPr>
+          <w:noProof/>
+        </w:rPr>
+        <w:drawing>
+          <wp:inline distT="0" distB="0" distL="0" distR="0" wp14:anchorId="4572F57D" wp14:editId="1732A224">
+            <wp:extent cx="5731510" cy="3761740"/>
+            <wp:effectExtent l="0" t="0" r="2540" b="0"/>
+            <wp:docPr id="2" name="그림 2"/>
+            <wp:cNvGraphicFramePr>
+              <a:graphicFrameLocks xmlns:a="http://schemas.openxmlformats.org/drawingml/2006/main" noChangeAspect="1"/>
+            </wp:cNvGraphicFramePr>
+            <a:graphic xmlns:a="http://schemas.openxmlformats.org/drawingml/2006/main">
+              <a:graphicData uri="http://schemas.openxmlformats.org/drawingml/2006/picture">
+                <pic:pic xmlns:pic="http://schemas.openxmlformats.org/drawingml/2006/picture">
+                  <pic:nvPicPr>
+                    <pic:cNvPr id="0" name="Picture 1"/>
+                    <pic:cNvPicPr>
+                      <a:picLocks noChangeAspect="1" noChangeArrowheads="1"/>
+                    </pic:cNvPicPr>
+                  </pic:nvPicPr>
+                  <pic:blipFill>
+                    <a:blip r:embed="rId12">
+                      <a:extLst>
+                        <a:ext uri="{28A0092B-C50C-407E-A947-70E740481C1C}">
+                          <a14:useLocalDpi xmlns:a14="http://schemas.microsoft.com/office/drawing/2010/main" val="0"/>
+                        </a:ext>
+                      </a:extLst>
+                    </a:blip>
+                    <a:srcRect/>
+                    <a:stretch>
+                      <a:fillRect/>
+                    </a:stretch>
+                  </pic:blipFill>
+                  <pic:spPr bwMode="auto">
+                    <a:xfrm>
+                      <a:off x="0" y="0"/>
+                      <a:ext cx="5731510" cy="3761740"/>
+                    </a:xfrm>
+                    <a:prstGeom prst="rect">
+                      <a:avLst/>
+                    </a:prstGeom>
+                    <a:noFill/>
+                    <a:ln>
+                      <a:noFill/>
+                    </a:ln>
+                  </pic:spPr>
+                </pic:pic>
+              </a:graphicData>
+            </a:graphic>
+          </wp:inline>
+        </w:drawing>
+      </w:r>
+    </w:p>
+    <w:p/>
+    <w:p>
+      <w:pPr>
+        <w:rPr>
+          <w:rFonts w:hint="eastAsia"/>
+        </w:rPr>
+      </w:pPr>
+      <w:r>
+        <w:t>Constructor Injection</w:t>
+      </w:r>
+      <w:r>
+        <w:rPr>
+          <w:rFonts w:hint="eastAsia"/>
+        </w:rPr>
+        <w:t xml:space="preserve">에서는 특별한 </w:t>
+      </w:r>
+      <w:r>
+        <w:t xml:space="preserve">@Qualifier </w:t>
+      </w:r>
+      <w:r>
+        <w:rPr>
+          <w:rFonts w:hint="eastAsia"/>
+        </w:rPr>
+        <w:t>사용 룰이 주어지는데 이는 아래와 같은 코드로 진행되니 참고하자.</w:t>
+      </w:r>
+    </w:p>
+    <w:p>
+      <w:pPr>
+        <w:widowControl/>
+        <w:shd w:val="clear" w:color="auto" w:fill="FFFFFF"/>
+        <w:wordWrap/>
+        <w:autoSpaceDE/>
+        <w:autoSpaceDN/>
+        <w:spacing w:after="300" w:line="240" w:lineRule="auto"/>
+        <w:jc w:val="left"/>
+        <w:rPr>
+          <w:rFonts w:ascii="Segoe UI" w:eastAsia="굴림" w:hAnsi="Segoe UI" w:cs="Segoe UI"/>
+          <w:color w:val="29303B"/>
+          <w:kern w:val="0"/>
+          <w:sz w:val="27"/>
+          <w:szCs w:val="27"/>
+        </w:rPr>
+      </w:pPr>
+      <w:r>
+        <w:rPr>
+          <w:rFonts w:ascii="Segoe UI" w:eastAsia="굴림" w:hAnsi="Segoe UI" w:cs="Segoe UI"/>
+          <w:b/>
+          <w:bCs/>
+          <w:color w:val="29303B"/>
+          <w:kern w:val="0"/>
+          <w:sz w:val="27"/>
+          <w:szCs w:val="27"/>
+        </w:rPr>
+        <w:t>    @Autowired</w:t>
+      </w:r>
+      <w:r>
+        <w:rPr>
+          <w:rFonts w:ascii="Segoe UI" w:eastAsia="굴림" w:hAnsi="Segoe UI" w:cs="Segoe UI"/>
+          <w:b/>
+          <w:bCs/>
+          <w:color w:val="29303B"/>
+          <w:kern w:val="0"/>
+          <w:sz w:val="27"/>
+          <w:szCs w:val="27"/>
+        </w:rPr>
+        <w:br/>
+        <w:t xml:space="preserve">    public </w:t>
+      </w:r>
+      <w:proofErr w:type="spellStart"/>
+      <w:r>
+        <w:rPr>
+          <w:rFonts w:ascii="Segoe UI" w:eastAsia="굴림" w:hAnsi="Segoe UI" w:cs="Segoe UI"/>
+          <w:b/>
+          <w:bCs/>
+          <w:color w:val="29303B"/>
+          <w:kern w:val="0"/>
+          <w:sz w:val="27"/>
+          <w:szCs w:val="27"/>
+        </w:rPr>
+        <w:t>TennisCoach</w:t>
+      </w:r>
+      <w:proofErr w:type="spellEnd"/>
+      <w:r>
+        <w:rPr>
+          <w:rFonts w:ascii="Segoe UI" w:eastAsia="굴림" w:hAnsi="Segoe UI" w:cs="Segoe UI"/>
+          <w:b/>
+          <w:bCs/>
+          <w:color w:val="29303B"/>
+          <w:kern w:val="0"/>
+          <w:sz w:val="27"/>
+          <w:szCs w:val="27"/>
+        </w:rPr>
+        <w:t xml:space="preserve">(@Qualifier("randomFortuneService") </w:t>
+      </w:r>
+      <w:proofErr w:type="spellStart"/>
+      <w:r>
+        <w:rPr>
+          <w:rFonts w:ascii="Segoe UI" w:eastAsia="굴림" w:hAnsi="Segoe UI" w:cs="Segoe UI"/>
+          <w:b/>
+          <w:bCs/>
+          <w:color w:val="29303B"/>
+          <w:kern w:val="0"/>
+          <w:sz w:val="27"/>
+          <w:szCs w:val="27"/>
+        </w:rPr>
+        <w:t>FortuneService</w:t>
+      </w:r>
+      <w:proofErr w:type="spellEnd"/>
+      <w:r>
+        <w:rPr>
+          <w:rFonts w:ascii="Segoe UI" w:eastAsia="굴림" w:hAnsi="Segoe UI" w:cs="Segoe UI"/>
+          <w:b/>
+          <w:bCs/>
+          <w:color w:val="29303B"/>
+          <w:kern w:val="0"/>
+          <w:sz w:val="27"/>
+          <w:szCs w:val="27"/>
+        </w:rPr>
+        <w:t xml:space="preserve"> </w:t>
+      </w:r>
+      <w:proofErr w:type="spellStart"/>
+      <w:r>
+        <w:rPr>
+          <w:rFonts w:ascii="Segoe UI" w:eastAsia="굴림" w:hAnsi="Segoe UI" w:cs="Segoe UI"/>
+          <w:b/>
+          <w:bCs/>
+          <w:color w:val="29303B"/>
+          <w:kern w:val="0"/>
+          <w:sz w:val="27"/>
+          <w:szCs w:val="27"/>
+        </w:rPr>
+        <w:t>theFortuneService</w:t>
+      </w:r>
+      <w:proofErr w:type="spellEnd"/>
+      <w:r>
+        <w:rPr>
+          <w:rFonts w:ascii="Segoe UI" w:eastAsia="굴림" w:hAnsi="Segoe UI" w:cs="Segoe UI"/>
+          <w:b/>
+          <w:bCs/>
+          <w:color w:val="29303B"/>
+          <w:kern w:val="0"/>
+          <w:sz w:val="27"/>
+          <w:szCs w:val="27"/>
+        </w:rPr>
+        <w:t>) {</w:t>
+      </w:r>
+    </w:p>
+    <w:p>
+      <w:pPr>
+        <w:widowControl/>
+        <w:shd w:val="clear" w:color="auto" w:fill="FFFFFF"/>
+        <w:wordWrap/>
+        <w:autoSpaceDE/>
+        <w:autoSpaceDN/>
+        <w:spacing w:after="300" w:line="240" w:lineRule="auto"/>
+        <w:jc w:val="left"/>
+        <w:rPr>
+          <w:rFonts w:ascii="Segoe UI" w:eastAsia="굴림" w:hAnsi="Segoe UI" w:cs="Segoe UI"/>
+          <w:color w:val="29303B"/>
+          <w:kern w:val="0"/>
+          <w:sz w:val="27"/>
+          <w:szCs w:val="27"/>
+        </w:rPr>
+      </w:pPr>
+      <w:r>
+        <w:rPr>
+          <w:rFonts w:ascii="Segoe UI" w:eastAsia="굴림" w:hAnsi="Segoe UI" w:cs="Segoe UI"/>
+          <w:b/>
+          <w:bCs/>
+          <w:color w:val="29303B"/>
+          <w:kern w:val="0"/>
+          <w:sz w:val="27"/>
+          <w:szCs w:val="27"/>
+        </w:rPr>
+        <w:t xml:space="preserve">        </w:t>
+      </w:r>
+      <w:proofErr w:type="spellStart"/>
+      <w:r>
+        <w:rPr>
+          <w:rFonts w:ascii="Segoe UI" w:eastAsia="굴림" w:hAnsi="Segoe UI" w:cs="Segoe UI"/>
+          <w:b/>
+          <w:bCs/>
+          <w:color w:val="29303B"/>
+          <w:kern w:val="0"/>
+          <w:sz w:val="27"/>
+          <w:szCs w:val="27"/>
+        </w:rPr>
+        <w:t>System.out.println</w:t>
+      </w:r>
+      <w:proofErr w:type="spellEnd"/>
+      <w:r>
+        <w:rPr>
+          <w:rFonts w:ascii="Segoe UI" w:eastAsia="굴림" w:hAnsi="Segoe UI" w:cs="Segoe UI"/>
+          <w:b/>
+          <w:bCs/>
+          <w:color w:val="29303B"/>
+          <w:kern w:val="0"/>
+          <w:sz w:val="27"/>
+          <w:szCs w:val="27"/>
+        </w:rPr>
+        <w:t xml:space="preserve">("&gt;&gt; </w:t>
+      </w:r>
+      <w:proofErr w:type="spellStart"/>
+      <w:r>
+        <w:rPr>
+          <w:rFonts w:ascii="Segoe UI" w:eastAsia="굴림" w:hAnsi="Segoe UI" w:cs="Segoe UI"/>
+          <w:b/>
+          <w:bCs/>
+          <w:color w:val="29303B"/>
+          <w:kern w:val="0"/>
+          <w:sz w:val="27"/>
+          <w:szCs w:val="27"/>
+        </w:rPr>
+        <w:t>TennisCoach</w:t>
+      </w:r>
+      <w:proofErr w:type="spellEnd"/>
+      <w:r>
+        <w:rPr>
+          <w:rFonts w:ascii="Segoe UI" w:eastAsia="굴림" w:hAnsi="Segoe UI" w:cs="Segoe UI"/>
+          <w:b/>
+          <w:bCs/>
+          <w:color w:val="29303B"/>
+          <w:kern w:val="0"/>
+          <w:sz w:val="27"/>
+          <w:szCs w:val="27"/>
+        </w:rPr>
+        <w:t>: inside constructor using @autowired and @qualifier");</w:t>
+      </w:r>
+      <w:r>
+        <w:rPr>
+          <w:rFonts w:ascii="Segoe UI" w:eastAsia="굴림" w:hAnsi="Segoe UI" w:cs="Segoe UI"/>
+          <w:b/>
+          <w:bCs/>
+          <w:color w:val="29303B"/>
+          <w:kern w:val="0"/>
+          <w:sz w:val="27"/>
+          <w:szCs w:val="27"/>
+        </w:rPr>
+        <w:br/>
+        <w:t>        </w:t>
+      </w:r>
+      <w:r>
+        <w:rPr>
+          <w:rFonts w:ascii="Segoe UI" w:eastAsia="굴림" w:hAnsi="Segoe UI" w:cs="Segoe UI"/>
+          <w:b/>
+          <w:bCs/>
+          <w:color w:val="29303B"/>
+          <w:kern w:val="0"/>
+          <w:sz w:val="27"/>
+          <w:szCs w:val="27"/>
+        </w:rPr>
+        <w:br/>
+        <w:t xml:space="preserve">        </w:t>
+      </w:r>
+      <w:proofErr w:type="spellStart"/>
+      <w:r>
+        <w:rPr>
+          <w:rFonts w:ascii="Segoe UI" w:eastAsia="굴림" w:hAnsi="Segoe UI" w:cs="Segoe UI"/>
+          <w:b/>
+          <w:bCs/>
+          <w:color w:val="29303B"/>
+          <w:kern w:val="0"/>
+          <w:sz w:val="27"/>
+          <w:szCs w:val="27"/>
+        </w:rPr>
+        <w:t>fortuneService</w:t>
+      </w:r>
+      <w:proofErr w:type="spellEnd"/>
+      <w:r>
+        <w:rPr>
+          <w:rFonts w:ascii="Segoe UI" w:eastAsia="굴림" w:hAnsi="Segoe UI" w:cs="Segoe UI"/>
+          <w:b/>
+          <w:bCs/>
+          <w:color w:val="29303B"/>
+          <w:kern w:val="0"/>
+          <w:sz w:val="27"/>
+          <w:szCs w:val="27"/>
+        </w:rPr>
+        <w:t xml:space="preserve"> = </w:t>
+      </w:r>
+      <w:proofErr w:type="spellStart"/>
+      <w:r>
+        <w:rPr>
+          <w:rFonts w:ascii="Segoe UI" w:eastAsia="굴림" w:hAnsi="Segoe UI" w:cs="Segoe UI"/>
+          <w:b/>
+          <w:bCs/>
+          <w:color w:val="29303B"/>
+          <w:kern w:val="0"/>
+          <w:sz w:val="27"/>
+          <w:szCs w:val="27"/>
+        </w:rPr>
+        <w:t>theFortuneService</w:t>
+      </w:r>
+      <w:proofErr w:type="spellEnd"/>
+      <w:r>
+        <w:rPr>
+          <w:rFonts w:ascii="Segoe UI" w:eastAsia="굴림" w:hAnsi="Segoe UI" w:cs="Segoe UI"/>
+          <w:b/>
+          <w:bCs/>
+          <w:color w:val="29303B"/>
+          <w:kern w:val="0"/>
+          <w:sz w:val="27"/>
+          <w:szCs w:val="27"/>
+        </w:rPr>
+        <w:t>;</w:t>
+      </w:r>
+      <w:r>
+        <w:rPr>
+          <w:rFonts w:ascii="Segoe UI" w:eastAsia="굴림" w:hAnsi="Segoe UI" w:cs="Segoe UI"/>
+          <w:b/>
+          <w:bCs/>
+          <w:color w:val="29303B"/>
+          <w:kern w:val="0"/>
+          <w:sz w:val="27"/>
+          <w:szCs w:val="27"/>
+        </w:rPr>
+        <w:br/>
+        <w:t xml:space="preserve">  </w:t>
+      </w:r>
+      <w:proofErr w:type="gramStart"/>
+      <w:r>
+        <w:rPr>
+          <w:rFonts w:ascii="Segoe UI" w:eastAsia="굴림" w:hAnsi="Segoe UI" w:cs="Segoe UI"/>
+          <w:b/>
+          <w:bCs/>
+          <w:color w:val="29303B"/>
+          <w:kern w:val="0"/>
+          <w:sz w:val="27"/>
+          <w:szCs w:val="27"/>
+        </w:rPr>
+        <w:t>  }</w:t>
+      </w:r>
+      <w:proofErr w:type="gramEnd"/>
+      <w:r>
+        <w:rPr>
+          <w:rFonts w:ascii="Segoe UI" w:eastAsia="굴림" w:hAnsi="Segoe UI" w:cs="Segoe UI"/>
+          <w:b/>
+          <w:bCs/>
+          <w:color w:val="29303B"/>
+          <w:kern w:val="0"/>
+          <w:sz w:val="27"/>
+          <w:szCs w:val="27"/>
+        </w:rPr>
+        <w:br/>
+      </w:r>
+      <w:r>
+        <w:rPr>
+          <w:rFonts w:ascii="Segoe UI" w:eastAsia="굴림" w:hAnsi="Segoe UI" w:cs="Segoe UI"/>
+          <w:color w:val="29303B"/>
+          <w:kern w:val="0"/>
+          <w:sz w:val="27"/>
+          <w:szCs w:val="27"/>
+        </w:rPr>
+        <w:t>       </w:t>
+      </w:r>
+    </w:p>
+    <w:p>
+      <w:pPr>
+        <w:rPr>
+          <w:rFonts w:ascii="Segoe UI" w:hAnsi="Segoe UI" w:cs="Segoe UI"/>
+          <w:color w:val="29303B"/>
+          <w:sz w:val="54"/>
+          <w:szCs w:val="54"/>
+          <w:shd w:val="clear" w:color="auto" w:fill="FFFFFF"/>
+        </w:rPr>
+      </w:pPr>
+      <w:r>
+        <w:rPr>
+          <w:rFonts w:ascii="Segoe UI" w:hAnsi="Segoe UI" w:cs="Segoe UI"/>
+          <w:color w:val="29303B"/>
+          <w:sz w:val="54"/>
+          <w:szCs w:val="54"/>
+          <w:shd w:val="clear" w:color="auto" w:fill="FFFFFF"/>
+        </w:rPr>
+        <w:lastRenderedPageBreak/>
+        <w:t>How to inject properties file using Java annotations</w:t>
+      </w:r>
+    </w:p>
+    <w:p/>
+    <w:p>
+      <w:r>
+        <w:rPr>
+          <w:rFonts w:hint="eastAsia"/>
+        </w:rPr>
+        <w:t>C</w:t>
+      </w:r>
+      <w:r>
+        <w:t>onfig File</w:t>
+      </w:r>
+    </w:p>
+    <w:p>
+      <w:r>
+        <w:rPr>
+          <w:rStyle w:val="HTML"/>
+          <w:rFonts w:ascii="Consolas" w:hAnsi="Consolas"/>
+          <w:color w:val="EC5252"/>
+          <w:bdr w:val="single" w:sz="6" w:space="2" w:color="DEDFE0" w:frame="1"/>
+          <w:shd w:val="clear" w:color="auto" w:fill="F2F3F5"/>
+        </w:rPr>
+        <w:t> &lt;</w:t>
+      </w:r>
+      <w:proofErr w:type="spellStart"/>
+      <w:proofErr w:type="gramStart"/>
+      <w:r>
+        <w:rPr>
+          <w:rStyle w:val="HTML"/>
+          <w:rFonts w:ascii="Consolas" w:hAnsi="Consolas"/>
+          <w:color w:val="EC5252"/>
+          <w:bdr w:val="single" w:sz="6" w:space="2" w:color="DEDFE0" w:frame="1"/>
+          <w:shd w:val="clear" w:color="auto" w:fill="F2F3F5"/>
+        </w:rPr>
+        <w:t>context:property</w:t>
+      </w:r>
+      <w:proofErr w:type="gramEnd"/>
+      <w:r>
+        <w:rPr>
+          <w:rStyle w:val="HTML"/>
+          <w:rFonts w:ascii="Consolas" w:hAnsi="Consolas"/>
+          <w:color w:val="EC5252"/>
+          <w:bdr w:val="single" w:sz="6" w:space="2" w:color="DEDFE0" w:frame="1"/>
+          <w:shd w:val="clear" w:color="auto" w:fill="F2F3F5"/>
+        </w:rPr>
+        <w:t>-placeholder</w:t>
+      </w:r>
+      <w:proofErr w:type="spellEnd"/>
+      <w:r>
+        <w:rPr>
+          <w:rStyle w:val="HTML"/>
+          <w:rFonts w:ascii="Consolas" w:hAnsi="Consolas"/>
+          <w:color w:val="EC5252"/>
+          <w:bdr w:val="single" w:sz="6" w:space="2" w:color="DEDFE0" w:frame="1"/>
+          <w:shd w:val="clear" w:color="auto" w:fill="F2F3F5"/>
+        </w:rPr>
+        <w:t xml:space="preserve"> location="</w:t>
+      </w:r>
+      <w:proofErr w:type="spellStart"/>
+      <w:r>
+        <w:rPr>
+          <w:rStyle w:val="HTML"/>
+          <w:rFonts w:ascii="Consolas" w:hAnsi="Consolas"/>
+          <w:color w:val="EC5252"/>
+          <w:bdr w:val="single" w:sz="6" w:space="2" w:color="DEDFE0" w:frame="1"/>
+          <w:shd w:val="clear" w:color="auto" w:fill="F2F3F5"/>
+        </w:rPr>
+        <w:t>classpath:sport.properties</w:t>
+      </w:r>
+      <w:proofErr w:type="spellEnd"/>
+      <w:r>
+        <w:rPr>
+          <w:rStyle w:val="HTML"/>
+          <w:rFonts w:ascii="Consolas" w:hAnsi="Consolas"/>
+          <w:color w:val="EC5252"/>
+          <w:bdr w:val="single" w:sz="6" w:space="2" w:color="DEDFE0" w:frame="1"/>
+          <w:shd w:val="clear" w:color="auto" w:fill="F2F3F5"/>
+        </w:rPr>
+        <w:t>"/&gt; </w:t>
+      </w:r>
+      <w:r>
+        <w:rPr>
+          <w:rFonts w:ascii="Segoe UI" w:hAnsi="Segoe UI" w:cs="Segoe UI"/>
+          <w:color w:val="29303B"/>
+          <w:sz w:val="27"/>
+          <w:szCs w:val="27"/>
+          <w:shd w:val="clear" w:color="auto" w:fill="FFFFFF"/>
+        </w:rPr>
+        <w:t> </w:t>
+      </w:r>
+    </w:p>
+    <w:p/>
+    <w:p>
+      <w:pPr>
+        <w:rPr>
+          <w:rFonts w:hint="eastAsia"/>
+        </w:rPr>
+      </w:pPr>
+      <w:r>
+        <w:t>Java class</w:t>
+      </w:r>
+    </w:p>
+    <w:p>
+      <w:pPr>
+        <w:pStyle w:val="l0"/>
+        <w:shd w:val="clear" w:color="auto" w:fill="FFFFFF"/>
+        <w:rPr>
+          <w:rFonts w:ascii="Consolas" w:hAnsi="Consolas"/>
+          <w:color w:val="505763"/>
+          <w:sz w:val="18"/>
+          <w:szCs w:val="18"/>
+        </w:rPr>
+      </w:pPr>
+      <w:r>
+        <w:rPr>
+          <w:rStyle w:val="lit"/>
+          <w:rFonts w:ascii="Consolas" w:hAnsi="Consolas"/>
+          <w:color w:val="29303B"/>
+          <w:sz w:val="18"/>
+          <w:szCs w:val="18"/>
+        </w:rPr>
+        <w:t>@Value</w:t>
+      </w:r>
+      <w:r>
+        <w:rPr>
+          <w:rStyle w:val="pun"/>
+          <w:rFonts w:ascii="Consolas" w:hAnsi="Consolas"/>
+          <w:color w:val="29303B"/>
+          <w:sz w:val="18"/>
+          <w:szCs w:val="18"/>
+        </w:rPr>
+        <w:t>(</w:t>
+      </w:r>
+      <w:r>
+        <w:rPr>
+          <w:rStyle w:val="str"/>
+          <w:rFonts w:ascii="Consolas" w:hAnsi="Consolas"/>
+          <w:color w:val="46C28E"/>
+          <w:sz w:val="18"/>
+          <w:szCs w:val="18"/>
+        </w:rPr>
+        <w:t>"${</w:t>
+      </w:r>
+      <w:proofErr w:type="gramStart"/>
+      <w:r>
+        <w:rPr>
+          <w:rStyle w:val="str"/>
+          <w:rFonts w:ascii="Consolas" w:hAnsi="Consolas"/>
+          <w:color w:val="46C28E"/>
+          <w:sz w:val="18"/>
+          <w:szCs w:val="18"/>
+        </w:rPr>
+        <w:t>foo.email</w:t>
+      </w:r>
+      <w:proofErr w:type="gramEnd"/>
+      <w:r>
+        <w:rPr>
+          <w:rStyle w:val="str"/>
+          <w:rFonts w:ascii="Consolas" w:hAnsi="Consolas"/>
+          <w:color w:val="46C28E"/>
+          <w:sz w:val="18"/>
+          <w:szCs w:val="18"/>
+        </w:rPr>
+        <w:t>}"</w:t>
+      </w:r>
+      <w:r>
+        <w:rPr>
+          <w:rStyle w:val="pun"/>
+          <w:rFonts w:ascii="Consolas" w:hAnsi="Consolas"/>
+          <w:color w:val="29303B"/>
+          <w:sz w:val="18"/>
+          <w:szCs w:val="18"/>
+        </w:rPr>
+        <w:t>)</w:t>
+      </w:r>
+    </w:p>
+    <w:p>
+      <w:pPr>
+        <w:pStyle w:val="l1"/>
+        <w:shd w:val="clear" w:color="auto" w:fill="FFFFFF"/>
+        <w:rPr>
+          <w:rFonts w:ascii="Consolas" w:hAnsi="Consolas"/>
+          <w:color w:val="505763"/>
+          <w:sz w:val="18"/>
+          <w:szCs w:val="18"/>
+        </w:rPr>
+      </w:pPr>
+      <w:r>
+        <w:rPr>
+          <w:rStyle w:val="kwd"/>
+          <w:rFonts w:ascii="Consolas" w:hAnsi="Consolas"/>
+          <w:color w:val="B35A1B"/>
+          <w:sz w:val="18"/>
+          <w:szCs w:val="18"/>
+        </w:rPr>
+        <w:t>private</w:t>
+      </w:r>
+      <w:r>
+        <w:rPr>
+          <w:rStyle w:val="pln"/>
+          <w:rFonts w:ascii="Consolas" w:hAnsi="Consolas"/>
+          <w:color w:val="29303B"/>
+          <w:sz w:val="18"/>
+          <w:szCs w:val="18"/>
+        </w:rPr>
+        <w:t xml:space="preserve"> </w:t>
+      </w:r>
+      <w:r>
+        <w:rPr>
+          <w:rStyle w:val="typ"/>
+          <w:rFonts w:ascii="Consolas" w:hAnsi="Consolas"/>
+          <w:color w:val="29303B"/>
+          <w:sz w:val="18"/>
+          <w:szCs w:val="18"/>
+        </w:rPr>
+        <w:t>String</w:t>
+      </w:r>
+      <w:r>
+        <w:rPr>
+          <w:rStyle w:val="pln"/>
+          <w:rFonts w:ascii="Consolas" w:hAnsi="Consolas"/>
+          <w:color w:val="29303B"/>
+          <w:sz w:val="18"/>
+          <w:szCs w:val="18"/>
+        </w:rPr>
+        <w:t xml:space="preserve"> </w:t>
+      </w:r>
+      <w:proofErr w:type="gramStart"/>
+      <w:r>
+        <w:rPr>
+          <w:rStyle w:val="pln"/>
+          <w:rFonts w:ascii="Consolas" w:hAnsi="Consolas"/>
+          <w:color w:val="29303B"/>
+          <w:sz w:val="18"/>
+          <w:szCs w:val="18"/>
+        </w:rPr>
+        <w:t>email</w:t>
+      </w:r>
+      <w:r>
+        <w:rPr>
+          <w:rStyle w:val="pun"/>
+          <w:rFonts w:ascii="Consolas" w:hAnsi="Consolas"/>
+          <w:color w:val="29303B"/>
+          <w:sz w:val="18"/>
+          <w:szCs w:val="18"/>
+        </w:rPr>
+        <w:t>;</w:t>
+      </w:r>
+      <w:proofErr w:type="gramEnd"/>
+    </w:p>
+    <w:p>
+      <w:pPr>
+        <w:pStyle w:val="l3"/>
+        <w:shd w:val="clear" w:color="auto" w:fill="FFFFFF"/>
+        <w:rPr>
+          <w:rFonts w:ascii="Consolas" w:hAnsi="Consolas"/>
+          <w:color w:val="505763"/>
+          <w:sz w:val="18"/>
+          <w:szCs w:val="18"/>
+        </w:rPr>
+      </w:pPr>
+      <w:r>
+        <w:rPr>
+          <w:rStyle w:val="lit"/>
+          <w:rFonts w:ascii="Consolas" w:hAnsi="Consolas"/>
+          <w:color w:val="29303B"/>
+          <w:sz w:val="18"/>
+          <w:szCs w:val="18"/>
+        </w:rPr>
+        <w:t>@Value</w:t>
+      </w:r>
+      <w:r>
+        <w:rPr>
+          <w:rStyle w:val="pun"/>
+          <w:rFonts w:ascii="Consolas" w:hAnsi="Consolas"/>
+          <w:color w:val="29303B"/>
+          <w:sz w:val="18"/>
+          <w:szCs w:val="18"/>
+        </w:rPr>
+        <w:t>(</w:t>
+      </w:r>
+      <w:r>
+        <w:rPr>
+          <w:rStyle w:val="str"/>
+          <w:rFonts w:ascii="Consolas" w:hAnsi="Consolas"/>
+          <w:color w:val="46C28E"/>
+          <w:sz w:val="18"/>
+          <w:szCs w:val="18"/>
+        </w:rPr>
+        <w:t>"${</w:t>
+      </w:r>
+      <w:proofErr w:type="gramStart"/>
+      <w:r>
+        <w:rPr>
+          <w:rStyle w:val="str"/>
+          <w:rFonts w:ascii="Consolas" w:hAnsi="Consolas"/>
+          <w:color w:val="46C28E"/>
+          <w:sz w:val="18"/>
+          <w:szCs w:val="18"/>
+        </w:rPr>
+        <w:t>foo.team</w:t>
+      </w:r>
+      <w:proofErr w:type="gramEnd"/>
+      <w:r>
+        <w:rPr>
+          <w:rStyle w:val="str"/>
+          <w:rFonts w:ascii="Consolas" w:hAnsi="Consolas"/>
+          <w:color w:val="46C28E"/>
+          <w:sz w:val="18"/>
+          <w:szCs w:val="18"/>
+        </w:rPr>
+        <w:t>}"</w:t>
+      </w:r>
+      <w:r>
+        <w:rPr>
+          <w:rStyle w:val="pun"/>
+          <w:rFonts w:ascii="Consolas" w:hAnsi="Consolas"/>
+          <w:color w:val="29303B"/>
+          <w:sz w:val="18"/>
+          <w:szCs w:val="18"/>
+        </w:rPr>
+        <w:t>)</w:t>
+      </w:r>
+    </w:p>
+    <w:p>
+      <w:pPr>
+        <w:pStyle w:val="l4"/>
+        <w:shd w:val="clear" w:color="auto" w:fill="FFFFFF"/>
+        <w:rPr>
+          <w:rFonts w:ascii="Consolas" w:hAnsi="Consolas"/>
+          <w:color w:val="505763"/>
+          <w:sz w:val="18"/>
+          <w:szCs w:val="18"/>
+        </w:rPr>
+      </w:pPr>
+      <w:r>
+        <w:rPr>
+          <w:rStyle w:val="kwd"/>
+          <w:rFonts w:ascii="Consolas" w:hAnsi="Consolas"/>
+          <w:color w:val="B35A1B"/>
+          <w:sz w:val="18"/>
+          <w:szCs w:val="18"/>
+        </w:rPr>
+        <w:t>private</w:t>
+      </w:r>
+      <w:r>
+        <w:rPr>
+          <w:rStyle w:val="pln"/>
+          <w:rFonts w:ascii="Consolas" w:hAnsi="Consolas"/>
+          <w:color w:val="29303B"/>
+          <w:sz w:val="18"/>
+          <w:szCs w:val="18"/>
+        </w:rPr>
+        <w:t xml:space="preserve"> </w:t>
+      </w:r>
+      <w:r>
+        <w:rPr>
+          <w:rStyle w:val="typ"/>
+          <w:rFonts w:ascii="Consolas" w:hAnsi="Consolas"/>
+          <w:color w:val="29303B"/>
+          <w:sz w:val="18"/>
+          <w:szCs w:val="18"/>
+        </w:rPr>
+        <w:t>String</w:t>
+      </w:r>
+      <w:r>
+        <w:rPr>
+          <w:rStyle w:val="pln"/>
+          <w:rFonts w:ascii="Consolas" w:hAnsi="Consolas"/>
+          <w:color w:val="29303B"/>
+          <w:sz w:val="18"/>
+          <w:szCs w:val="18"/>
+        </w:rPr>
+        <w:t xml:space="preserve"> </w:t>
+      </w:r>
+      <w:proofErr w:type="gramStart"/>
+      <w:r>
+        <w:rPr>
+          <w:rStyle w:val="pln"/>
+          <w:rFonts w:ascii="Consolas" w:hAnsi="Consolas"/>
+          <w:color w:val="29303B"/>
+          <w:sz w:val="18"/>
+          <w:szCs w:val="18"/>
+        </w:rPr>
+        <w:t>team</w:t>
+      </w:r>
+      <w:r>
+        <w:rPr>
+          <w:rStyle w:val="pun"/>
+          <w:rFonts w:ascii="Consolas" w:hAnsi="Consolas"/>
+          <w:color w:val="29303B"/>
+          <w:sz w:val="18"/>
+          <w:szCs w:val="18"/>
+        </w:rPr>
+        <w:t>;</w:t>
+      </w:r>
+      <w:proofErr w:type="gramEnd"/>
+    </w:p>
+    <w:p/>
+    <w:p>
+      <w:r>
+        <w:rPr>
+          <w:rFonts w:hint="eastAsia"/>
+        </w:rPr>
+        <w:t>B</w:t>
+      </w:r>
+      <w:r>
+        <w:t>ean Scope</w:t>
+      </w:r>
+    </w:p>
+    <w:p>
+      <w:proofErr w:type="spellStart"/>
+      <w:r>
+        <w:t>Singelton</w:t>
+      </w:r>
+      <w:proofErr w:type="spellEnd"/>
+      <w:r>
+        <w:t xml:space="preserve">: bean </w:t>
+      </w:r>
+      <w:proofErr w:type="spellStart"/>
+      <w:r>
+        <w:t>defalult</w:t>
+      </w:r>
+      <w:proofErr w:type="spellEnd"/>
+    </w:p>
+    <w:p>
+      <w:r>
+        <w:t xml:space="preserve">Prototype </w:t>
+      </w:r>
+      <w:r>
+        <w:rPr>
+          <w:rFonts w:hint="eastAsia"/>
+        </w:rPr>
+        <w:t>여러 개 생성 가능.</w:t>
+      </w:r>
+    </w:p>
+    <w:p>
+      <w:pPr>
+        <w:rPr>
+          <w:rFonts w:hint="eastAsia"/>
+        </w:rPr>
+      </w:pPr>
+      <w:r>
+        <w:t>@Scope(“singleton”)</w:t>
+      </w:r>
+    </w:p>
+    <w:p/>
+    <w:p>
+      <w:r>
+        <w:rPr>
+          <w:rFonts w:hint="eastAsia"/>
+        </w:rPr>
+        <w:t>P</w:t>
+      </w:r>
+      <w:r>
+        <w:t>rototype</w:t>
+      </w:r>
+      <w:r>
+        <w:rPr>
+          <w:rFonts w:hint="eastAsia"/>
+        </w:rPr>
+        <w:t xml:space="preserve">의 </w:t>
+      </w:r>
+      <w:r>
+        <w:t>Lifecycle</w:t>
+      </w:r>
+      <w:r>
+        <w:rPr>
+          <w:rFonts w:hint="eastAsia"/>
+        </w:rPr>
+        <w:t xml:space="preserve">일 경우 </w:t>
+      </w:r>
+      <w:proofErr w:type="spellStart"/>
+      <w:r>
+        <w:t>preDestroy</w:t>
+      </w:r>
+      <w:proofErr w:type="spellEnd"/>
+      <w:r>
+        <w:t xml:space="preserve"> </w:t>
+      </w:r>
+      <w:r>
+        <w:rPr>
+          <w:rFonts w:hint="eastAsia"/>
+        </w:rPr>
+        <w:t>불가ㅓ능.</w:t>
+      </w:r>
+    </w:p>
+    <w:p>
+      <w:r>
+        <w:rPr>
+          <w:rFonts w:hint="eastAsia"/>
+        </w:rPr>
+        <w:t>이에 대한 s</w:t>
+      </w:r>
+      <w:r>
+        <w:t>tack overflow</w:t>
+      </w:r>
+      <w:r>
+        <w:rPr>
+          <w:rFonts w:hint="eastAsia"/>
+        </w:rPr>
+        <w:t xml:space="preserve"> 의견 </w:t>
+      </w:r>
+    </w:p>
+    <w:p>
+      <w:pPr>
+        <w:rPr>
+          <w:rFonts w:hint="eastAsia"/>
+        </w:rPr>
+      </w:pPr>
+      <w:r>
+        <w:rPr>
+          <w:rFonts w:ascii="Arial" w:hAnsi="Arial" w:cs="Arial"/>
+          <w:color w:val="242729"/>
+          <w:sz w:val="23"/>
+          <w:szCs w:val="23"/>
+          <w:shd w:val="clear" w:color="auto" w:fill="FFFFFF"/>
+        </w:rPr>
+        <w:t xml:space="preserve"> It doesn't know when it is cleaned up, destroyed or </w:t>
+      </w:r>
+      <w:proofErr w:type="gramStart"/>
+      <w:r>
+        <w:rPr>
+          <w:rFonts w:ascii="Arial" w:hAnsi="Arial" w:cs="Arial"/>
+          <w:color w:val="242729"/>
+          <w:sz w:val="23"/>
+          <w:szCs w:val="23"/>
+          <w:shd w:val="clear" w:color="auto" w:fill="FFFFFF"/>
+        </w:rPr>
+        <w:t>what so ever</w:t>
+      </w:r>
+      <w:proofErr w:type="gramEnd"/>
+      <w:r>
+        <w:rPr>
+          <w:rFonts w:ascii="Arial" w:hAnsi="Arial" w:cs="Arial"/>
+          <w:color w:val="242729"/>
+          <w:sz w:val="23"/>
+          <w:szCs w:val="23"/>
+          <w:shd w:val="clear" w:color="auto" w:fill="FFFFFF"/>
+        </w:rPr>
+        <w:t>. As such the </w:t>
+      </w:r>
+      <w:r>
+        <w:rPr>
+          <w:rStyle w:val="HTML"/>
+          <w:rFonts w:ascii="Consolas" w:hAnsi="Consolas"/>
+          <w:color w:val="242729"/>
+          <w:szCs w:val="20"/>
+          <w:bdr w:val="none" w:sz="0" w:space="0" w:color="auto" w:frame="1"/>
+        </w:rPr>
+        <w:t>@PreDestroy</w:t>
+      </w:r>
+      <w:r>
+        <w:rPr>
+          <w:rFonts w:ascii="Arial" w:hAnsi="Arial" w:cs="Arial"/>
+          <w:color w:val="242729"/>
+          <w:sz w:val="23"/>
+          <w:szCs w:val="23"/>
+          <w:shd w:val="clear" w:color="auto" w:fill="FFFFFF"/>
+        </w:rPr>
+        <w:t xml:space="preserve"> method </w:t>
+      </w:r>
+      <w:proofErr w:type="gramStart"/>
+      <w:r>
+        <w:rPr>
+          <w:rFonts w:ascii="Arial" w:hAnsi="Arial" w:cs="Arial"/>
+          <w:color w:val="242729"/>
+          <w:sz w:val="23"/>
+          <w:szCs w:val="23"/>
+          <w:shd w:val="clear" w:color="auto" w:fill="FFFFFF"/>
+        </w:rPr>
+        <w:t>isn't</w:t>
+      </w:r>
+      <w:proofErr w:type="gramEnd"/>
+      <w:r>
+        <w:rPr>
+          <w:rFonts w:ascii="Arial" w:hAnsi="Arial" w:cs="Arial"/>
+          <w:color w:val="242729"/>
+          <w:sz w:val="23"/>
+          <w:szCs w:val="23"/>
+          <w:shd w:val="clear" w:color="auto" w:fill="FFFFFF"/>
+        </w:rPr>
+        <w:t xml:space="preserve"> callable for prototype beans (as they do not have a clearly defined lifecycle like singletons or request scoped beans).</w:t>
+      </w:r>
+    </w:p>
+    <w:p>
+      <w:hyperlink r:id="rId13" w:history="1">
+        <w:r>
+          <w:rPr>
+            <w:rStyle w:val="a7"/>
+          </w:rPr>
+          <w:t>https://stackoverflow.com/questions/20487685/spring-predestroy-method</w:t>
+        </w:r>
+      </w:hyperlink>
+    </w:p>
+    <w:p>
+      <w:pPr>
+        <w:widowControl/>
+        <w:shd w:val="clear" w:color="auto" w:fill="FFFFFF"/>
+        <w:wordWrap/>
+        <w:autoSpaceDE/>
+        <w:autoSpaceDN/>
+        <w:spacing w:after="300" w:line="240" w:lineRule="auto"/>
+        <w:jc w:val="left"/>
+        <w:rPr>
+          <w:rFonts w:ascii="Segoe UI" w:eastAsia="굴림" w:hAnsi="Segoe UI" w:cs="Segoe UI"/>
+          <w:color w:val="29303B"/>
+          <w:kern w:val="0"/>
+          <w:sz w:val="27"/>
+          <w:szCs w:val="27"/>
+        </w:rPr>
+      </w:pPr>
+      <w:r>
+        <w:rPr>
+          <w:rFonts w:ascii="Segoe UI" w:eastAsia="굴림" w:hAnsi="Segoe UI" w:cs="Segoe UI"/>
+          <w:i/>
+          <w:iCs/>
+          <w:color w:val="29303B"/>
+          <w:kern w:val="0"/>
+          <w:sz w:val="27"/>
+          <w:szCs w:val="27"/>
+        </w:rPr>
+        <w:t>Thus, although initialization lifecycle callback methods are called on all objects regardless of scope, </w:t>
+      </w:r>
+      <w:r>
+        <w:rPr>
+          <w:rFonts w:ascii="Segoe UI" w:eastAsia="굴림" w:hAnsi="Segoe UI" w:cs="Segoe UI"/>
+          <w:b/>
+          <w:bCs/>
+          <w:i/>
+          <w:iCs/>
+          <w:color w:val="29303B"/>
+          <w:kern w:val="0"/>
+          <w:sz w:val="27"/>
+          <w:szCs w:val="27"/>
+        </w:rPr>
+        <w:t xml:space="preserve">in the case of prototypes, configured </w:t>
+      </w:r>
+      <w:r>
+        <w:rPr>
+          <w:rFonts w:ascii="Segoe UI" w:eastAsia="굴림" w:hAnsi="Segoe UI" w:cs="Segoe UI"/>
+          <w:b/>
+          <w:bCs/>
+          <w:i/>
+          <w:iCs/>
+          <w:color w:val="29303B"/>
+          <w:kern w:val="0"/>
+          <w:sz w:val="27"/>
+          <w:szCs w:val="27"/>
+        </w:rPr>
+        <w:lastRenderedPageBreak/>
+        <w:t>destruction lifecycle callbacks are not called</w:t>
+      </w:r>
+      <w:r>
+        <w:rPr>
+          <w:rFonts w:ascii="Segoe UI" w:eastAsia="굴림" w:hAnsi="Segoe UI" w:cs="Segoe UI"/>
+          <w:i/>
+          <w:iCs/>
+          <w:color w:val="29303B"/>
+          <w:kern w:val="0"/>
+          <w:sz w:val="27"/>
+          <w:szCs w:val="27"/>
+        </w:rPr>
+        <w:t>. The client code must clean up prototype-scoped objects and release expensive resources that the prototype bean(s) are holding. </w:t>
+      </w:r>
+    </w:p>
+    <w:p>
+      <w:pPr>
+        <w:widowControl/>
+        <w:shd w:val="clear" w:color="auto" w:fill="FFFFFF"/>
+        <w:wordWrap/>
+        <w:autoSpaceDE/>
+        <w:autoSpaceDN/>
+        <w:spacing w:after="300" w:line="240" w:lineRule="auto"/>
+        <w:jc w:val="left"/>
+        <w:rPr>
+          <w:rFonts w:ascii="Segoe UI" w:eastAsia="굴림" w:hAnsi="Segoe UI" w:cs="Segoe UI"/>
+          <w:color w:val="29303B"/>
+          <w:kern w:val="0"/>
+          <w:sz w:val="27"/>
+          <w:szCs w:val="27"/>
+        </w:rPr>
+      </w:pPr>
+      <w:r>
+        <w:rPr>
+          <w:rFonts w:ascii="Segoe UI" w:eastAsia="굴림" w:hAnsi="Segoe UI" w:cs="Segoe UI"/>
+          <w:i/>
+          <w:iCs/>
+          <w:color w:val="29303B"/>
+          <w:kern w:val="0"/>
+          <w:sz w:val="27"/>
+          <w:szCs w:val="27"/>
+        </w:rPr>
+        <w:t>To get the Spring container to release resources held by prototype-scoped beans, try using a custom </w:t>
+      </w:r>
+      <w:hyperlink r:id="rId14" w:anchor="beans-factory-extension-bpp" w:history="1">
+        <w:r>
+          <w:rPr>
+            <w:rFonts w:ascii="Segoe UI" w:eastAsia="굴림" w:hAnsi="Segoe UI" w:cs="Segoe UI"/>
+            <w:i/>
+            <w:iCs/>
+            <w:color w:val="007791"/>
+            <w:kern w:val="0"/>
+            <w:sz w:val="27"/>
+            <w:szCs w:val="27"/>
+          </w:rPr>
+          <w:t>bean post-processor</w:t>
+        </w:r>
+      </w:hyperlink>
+      <w:r>
+        <w:rPr>
+          <w:rFonts w:ascii="Segoe UI" w:eastAsia="굴림" w:hAnsi="Segoe UI" w:cs="Segoe UI"/>
+          <w:i/>
+          <w:iCs/>
+          <w:color w:val="29303B"/>
+          <w:kern w:val="0"/>
+          <w:sz w:val="27"/>
+          <w:szCs w:val="27"/>
+        </w:rPr>
+        <w:t>, which holds a reference to beans that need to be cleaned up.</w:t>
+      </w:r>
+    </w:p>
+    <w:p/>
+    <w:p>
+      <w:r>
+        <w:t>Java Config</w:t>
+      </w:r>
+      <w:r>
+        <w:rPr>
+          <w:rFonts w:hint="eastAsia"/>
+        </w:rPr>
+        <w:t>에서</w:t>
+      </w:r>
+      <w:r>
+        <w:t xml:space="preserve"> @Bean </w:t>
+      </w:r>
+      <w:r>
+        <w:rPr>
+          <w:rFonts w:hint="eastAsia"/>
+        </w:rPr>
+        <w:t>M</w:t>
+      </w:r>
+      <w:r>
+        <w:t>ethod</w:t>
+      </w:r>
+      <w:r>
+        <w:rPr>
+          <w:rFonts w:hint="eastAsia"/>
+        </w:rPr>
+        <w:t xml:space="preserve">는 이름 자체가 </w:t>
+      </w:r>
+      <w:r>
+        <w:t>id</w:t>
+      </w:r>
+      <w:r>
+        <w:rPr>
+          <w:rFonts w:hint="eastAsia"/>
+        </w:rPr>
+        <w:t>로 인식된다는 것을 명심하자.</w:t>
+      </w:r>
+    </w:p>
+    <w:p>
+      <w:pPr>
+        <w:rPr>
+          <w:rFonts w:hint="eastAsia"/>
+        </w:rPr>
+      </w:pPr>
+    </w:p>
+    <w:p/>
+    <w:p/>
+    <w:p/>
+    <w:p/>
+    <w:p>
+      <w:pPr>
+        <w:rPr>
+          <w:rFonts w:hint="eastAsia"/>
+        </w:rPr>
+      </w:pPr>
+    </w:p>
+    <w:p/>
+    <w:p/>
+    <w:p/>
+    <w:p/>
+    <w:p/>
+    <w:p/>
+    <w:p/>
+    <w:p>
+      <w:pPr>
+        <w:rPr>
+          <w:rFonts w:hint="eastAsia"/>
+        </w:rPr>
+      </w:pPr>
+    </w:p>
+    <w:p/>
+    <w:p/>
+    <w:p/>
+    <w:p/>
+    <w:p>
+      <w:pPr>
+        <w:rPr>
+          <w:rFonts w:ascii="Segoe UI" w:hAnsi="Segoe UI" w:cs="Segoe UI" w:hint="eastAsia"/>
+          <w:color w:val="29303B"/>
+          <w:sz w:val="54"/>
+          <w:szCs w:val="54"/>
+          <w:shd w:val="clear" w:color="auto" w:fill="FFFFFF"/>
+        </w:rPr>
+      </w:pPr>
+      <w:proofErr w:type="spellStart"/>
+      <w:r>
+        <w:rPr>
+          <w:rFonts w:hint="eastAsia"/>
+        </w:rPr>
+        <w:lastRenderedPageBreak/>
+        <w:t>a</w:t>
+      </w:r>
+      <w:r>
+        <w:t>sdasdasd</w:t>
+      </w:r>
+      <w:proofErr w:type="spellEnd"/>
     </w:p>
     <w:sectPr>
       <w:pgSz w:w="11906" w:h="16838"/>
@@ -3684,6 +5488,119 @@
     </w:lvl>
   </w:abstractNum>
   <w:abstractNum w:abstractNumId="2" w15:restartNumberingAfterBreak="0">
+    <w:nsid w:val="31B05CF4"/>
+    <w:multiLevelType w:val="multilevel"/>
+    <w:tmpl w:val="763E9664"/>
+    <w:lvl w:ilvl="0">
+      <w:start w:val="1"/>
+      <w:numFmt w:val="decimal"/>
+      <w:lvlText w:val="%1."/>
+      <w:lvlJc w:val="left"/>
+      <w:pPr>
+        <w:tabs>
+          <w:tab w:val="num" w:pos="720"/>
+        </w:tabs>
+        <w:ind w:left="720" w:hanging="360"/>
+      </w:pPr>
+    </w:lvl>
+    <w:lvl w:ilvl="1" w:tentative="1">
+      <w:start w:val="1"/>
+      <w:numFmt w:val="decimal"/>
+      <w:lvlText w:val="%2."/>
+      <w:lvlJc w:val="left"/>
+      <w:pPr>
+        <w:tabs>
+          <w:tab w:val="num" w:pos="1440"/>
+        </w:tabs>
+        <w:ind w:left="1440" w:hanging="360"/>
+      </w:pPr>
+    </w:lvl>
+    <w:lvl w:ilvl="2" w:tentative="1">
+      <w:start w:val="1"/>
+      <w:numFmt w:val="decimal"/>
+      <w:lvlText w:val="%3."/>
+      <w:lvlJc w:val="left"/>
+      <w:pPr>
+        <w:tabs>
+          <w:tab w:val="num" w:pos="2160"/>
+        </w:tabs>
+        <w:ind w:left="2160" w:hanging="360"/>
+      </w:pPr>
+    </w:lvl>
+    <w:lvl w:ilvl="3" w:tentative="1">
+      <w:start w:val="1"/>
+      <w:numFmt w:val="decimal"/>
+      <w:lvlText w:val="%4."/>
+      <w:lvlJc w:val="left"/>
+      <w:pPr>
+        <w:tabs>
+          <w:tab w:val="num" w:pos="2880"/>
+        </w:tabs>
+        <w:ind w:left="2880" w:hanging="360"/>
+      </w:pPr>
+    </w:lvl>
+    <w:lvl w:ilvl="4" w:tentative="1">
+      <w:start w:val="1"/>
+      <w:numFmt w:val="decimal"/>
+      <w:lvlText w:val="%5."/>
+      <w:lvlJc w:val="left"/>
+      <w:pPr>
+        <w:tabs>
+          <w:tab w:val="num" w:pos="3600"/>
+        </w:tabs>
+        <w:ind w:left="3600" w:hanging="360"/>
+      </w:pPr>
+    </w:lvl>
+    <w:lvl w:ilvl="5" w:tentative="1">
+      <w:start w:val="1"/>
+      <w:numFmt w:val="decimal"/>
+      <w:lvlText w:val="%6."/>
+      <w:lvlJc w:val="left"/>
+      <w:pPr>
+        <w:tabs>
+          <w:tab w:val="num" w:pos="4320"/>
+        </w:tabs>
+        <w:ind w:left="4320" w:hanging="360"/>
+      </w:pPr>
+    </w:lvl>
+    <w:lvl w:ilvl="6" w:tentative="1">
+      <w:start w:val="1"/>
+      <w:numFmt w:val="decimal"/>
+      <w:lvlText w:val="%7."/>
+      <w:lvlJc w:val="left"/>
+      <w:pPr>
+        <w:tabs>
+          <w:tab w:val="num" w:pos="5040"/>
+        </w:tabs>
+        <w:ind w:left="5040" w:hanging="360"/>
+      </w:pPr>
+    </w:lvl>
+    <w:lvl w:ilvl="7" w:tentative="1">
+      <w:start w:val="1"/>
+      <w:numFmt w:val="decimal"/>
+      <w:lvlText w:val="%8."/>
+      <w:lvlJc w:val="left"/>
+      <w:pPr>
+        <w:tabs>
+          <w:tab w:val="num" w:pos="5760"/>
+        </w:tabs>
+        <w:ind w:left="5760" w:hanging="360"/>
+      </w:pPr>
+    </w:lvl>
+    <w:lvl w:ilvl="8" w:tentative="1">
+      <w:start w:val="1"/>
+      <w:numFmt w:val="decimal"/>
+      <w:lvlText w:val="%9."/>
+      <w:lvlJc w:val="left"/>
+      <w:pPr>
+        <w:tabs>
+          <w:tab w:val="num" w:pos="6480"/>
+        </w:tabs>
+        <w:ind w:left="6480" w:hanging="360"/>
+      </w:pPr>
+    </w:lvl>
+  </w:abstractNum>
+  <w:abstractNum w:abstractNumId="3" w15:restartNumberingAfterBreak="0">
     <w:nsid w:val="512A7177"/>
     <w:multiLevelType w:val="hybridMultilevel"/>
     <w:tmpl w:val="2D64B7D6"/>
@@ -3795,7 +5712,7 @@
       </w:rPr>
     </w:lvl>
   </w:abstractNum>
-  <w:abstractNum w:abstractNumId="3" w15:restartNumberingAfterBreak="0">
+  <w:abstractNum w:abstractNumId="4" w15:restartNumberingAfterBreak="0">
     <w:nsid w:val="79C01876"/>
     <w:multiLevelType w:val="hybridMultilevel"/>
     <w:tmpl w:val="F4BC85E6"/>
@@ -3907,7 +5824,7 @@
       </w:rPr>
     </w:lvl>
   </w:abstractNum>
-  <w:abstractNum w:abstractNumId="4" w15:restartNumberingAfterBreak="0">
+  <w:abstractNum w:abstractNumId="5" w15:restartNumberingAfterBreak="0">
     <w:nsid w:val="7D672798"/>
     <w:multiLevelType w:val="hybridMultilevel"/>
     <w:tmpl w:val="284E81D4"/>
@@ -3997,19 +5914,22 @@
     </w:lvl>
   </w:abstractNum>
   <w:num w:numId="1">
-    <w:abstractNumId w:val="2"/>
+    <w:abstractNumId w:val="3"/>
   </w:num>
   <w:num w:numId="2">
-    <w:abstractNumId w:val="3"/>
+    <w:abstractNumId w:val="4"/>
   </w:num>
   <w:num w:numId="3">
     <w:abstractNumId w:val="0"/>
   </w:num>
   <w:num w:numId="4">
-    <w:abstractNumId w:val="4"/>
+    <w:abstractNumId w:val="5"/>
   </w:num>
   <w:num w:numId="5">
     <w:abstractNumId w:val="1"/>
+  </w:num>
+  <w:num w:numId="6">
+    <w:abstractNumId w:val="2"/>
   </w:num>
 </w:numbering>
 </file>
@@ -4651,6 +6571,66 @@
       <w:szCs w:val="24"/>
     </w:rPr>
   </w:style>
+  <w:style w:type="paragraph" w:styleId="HTML0">
+    <w:name w:val="HTML Preformatted"/>
+    <w:basedOn w:val="a"/>
+    <w:link w:val="HTMLChar"/>
+    <w:uiPriority w:val="99"/>
+    <w:semiHidden/>
+    <w:unhideWhenUsed/>
+    <w:rsid w:val="001502F9"/>
+    <w:pPr>
+      <w:widowControl/>
+      <w:tabs>
+        <w:tab w:val="left" w:pos="916"/>
+        <w:tab w:val="left" w:pos="1832"/>
+        <w:tab w:val="left" w:pos="2748"/>
+        <w:tab w:val="left" w:pos="3664"/>
+        <w:tab w:val="left" w:pos="4580"/>
+        <w:tab w:val="left" w:pos="5496"/>
+        <w:tab w:val="left" w:pos="6412"/>
+        <w:tab w:val="left" w:pos="7328"/>
+        <w:tab w:val="left" w:pos="8244"/>
+        <w:tab w:val="left" w:pos="9160"/>
+        <w:tab w:val="left" w:pos="10076"/>
+        <w:tab w:val="left" w:pos="10992"/>
+        <w:tab w:val="left" w:pos="11908"/>
+        <w:tab w:val="left" w:pos="12824"/>
+        <w:tab w:val="left" w:pos="13740"/>
+        <w:tab w:val="left" w:pos="14656"/>
+      </w:tabs>
+      <w:wordWrap/>
+      <w:autoSpaceDE/>
+      <w:autoSpaceDN/>
+      <w:spacing w:after="0" w:line="240" w:lineRule="auto"/>
+      <w:jc w:val="left"/>
+    </w:pPr>
+    <w:rPr>
+      <w:rFonts w:ascii="굴림체" w:eastAsia="굴림체" w:hAnsi="굴림체" w:cs="굴림체"/>
+      <w:kern w:val="0"/>
+      <w:sz w:val="24"/>
+      <w:szCs w:val="24"/>
+    </w:rPr>
+  </w:style>
+  <w:style w:type="character" w:customStyle="1" w:styleId="HTMLChar">
+    <w:name w:val="미리 서식이 지정된 HTML Char"/>
+    <w:basedOn w:val="a0"/>
+    <w:link w:val="HTML0"/>
+    <w:uiPriority w:val="99"/>
+    <w:semiHidden/>
+    <w:rsid w:val="001502F9"/>
+    <w:rPr>
+      <w:rFonts w:ascii="굴림체" w:eastAsia="굴림체" w:hAnsi="굴림체" w:cs="굴림체"/>
+      <w:kern w:val="0"/>
+      <w:sz w:val="24"/>
+      <w:szCs w:val="24"/>
+    </w:rPr>
+  </w:style>
+  <w:style w:type="character" w:customStyle="1" w:styleId="lit">
+    <w:name w:val="lit"/>
+    <w:basedOn w:val="a0"/>
+    <w:rsid w:val="003B63C6"/>
+  </w:style>
 </w:styles>
 </file>
 

</xml_diff>